<commit_message>
Copy readme summart to writeup document.
</commit_message>
<xml_diff>
--- a/Release_1_Writeup/CIS350_02_Studius_Allen_Elenbaase_VanDyke_Release_1.docx
+++ b/Release_1_Writeup/CIS350_02_Studius_Allen_Elenbaase_VanDyke_Release_1.docx
@@ -39,7 +39,15 @@
         <w:spacing w:after="0"/>
       </w:pPr>
       <w:r>
-        <w:t xml:space="preserve">Devin Elenbaase elenbaad@mail.gvsu.edu </w:t>
+        <w:t xml:space="preserve">Devin </w:t>
+      </w:r>
+      <w:proofErr w:type="spellStart"/>
+      <w:r>
+        <w:t>Elenbaase</w:t>
+      </w:r>
+      <w:proofErr w:type="spellEnd"/>
+      <w:r>
+        <w:t xml:space="preserve"> elenbaad@mail.gvsu.edu </w:t>
       </w:r>
     </w:p>
     <w:p>
@@ -91,7 +99,7 @@
         <w:jc w:val="center"/>
       </w:pPr>
       <w:r>
-        <w:t>&lt;PRETTY SCREEN SHOT HERE&gt;</w:t>
+        <w:t>&lt;PRETTY SCREENSHOT HERE&gt;</w:t>
       </w:r>
     </w:p>
     <w:p/>
@@ -102,6 +110,12 @@
     </w:p>
     <w:sdt>
       <w:sdtPr>
+        <w:rPr>
+          <w:rFonts w:asciiTheme="minorHAnsi" w:eastAsiaTheme="minorHAnsi" w:hAnsiTheme="minorHAnsi" w:cstheme="minorBidi"/>
+          <w:color w:val="auto"/>
+          <w:sz w:val="22"/>
+          <w:szCs w:val="22"/>
+        </w:rPr>
         <w:id w:val="778292419"/>
         <w:docPartObj>
           <w:docPartGallery w:val="Table of Contents"/>
@@ -110,13 +124,9 @@
       </w:sdtPr>
       <w:sdtEndPr>
         <w:rPr>
-          <w:rFonts w:asciiTheme="minorHAnsi" w:eastAsiaTheme="minorHAnsi" w:hAnsiTheme="minorHAnsi" w:cstheme="minorBidi"/>
           <w:b/>
           <w:bCs/>
           <w:noProof/>
-          <w:color w:val="auto"/>
-          <w:sz w:val="22"/>
-          <w:szCs w:val="22"/>
         </w:rPr>
       </w:sdtEndPr>
       <w:sdtContent>
@@ -1933,7 +1943,117 @@
       </w:r>
     </w:p>
     <w:p/>
-    <w:p/>
+    <w:p>
+      <w:r>
+        <w:t>Studious</w:t>
+      </w:r>
+      <w:r>
+        <w:t xml:space="preserve"> </w:t>
+      </w:r>
+      <w:r>
+        <w:t>is planned to be an android-based student organizational assistant, with primary feature goals.</w:t>
+      </w:r>
+    </w:p>
+    <w:p>
+      <w:pPr>
+        <w:pStyle w:val="ListParagraph"/>
+        <w:numPr>
+          <w:ilvl w:val="0"/>
+          <w:numId w:val="2"/>
+        </w:numPr>
+      </w:pPr>
+      <w:r>
+        <w:t xml:space="preserve">Calendar/Event-planner </w:t>
+      </w:r>
+      <w:r>
+        <w:t>allows</w:t>
+      </w:r>
+      <w:r>
+        <w:t xml:space="preserve"> students to keep track of their upcoming exams, projects, presentations, etc.</w:t>
+      </w:r>
+      <w:r>
+        <w:t>,</w:t>
+      </w:r>
+      <w:r>
+        <w:t xml:space="preserve"> in one place.</w:t>
+      </w:r>
+    </w:p>
+    <w:p>
+      <w:pPr>
+        <w:pStyle w:val="ListParagraph"/>
+        <w:numPr>
+          <w:ilvl w:val="0"/>
+          <w:numId w:val="2"/>
+        </w:numPr>
+      </w:pPr>
+      <w:r>
+        <w:t xml:space="preserve">Ability to </w:t>
+      </w:r>
+      <w:r>
+        <w:t>track</w:t>
+      </w:r>
+      <w:r>
+        <w:t xml:space="preserve"> how many work</w:t>
+      </w:r>
+      <w:r>
+        <w:t xml:space="preserve"> </w:t>
+      </w:r>
+      <w:r>
+        <w:t>hours have been committed to a single project/goal.</w:t>
+      </w:r>
+    </w:p>
+    <w:p>
+      <w:pPr>
+        <w:pStyle w:val="ListParagraph"/>
+        <w:numPr>
+          <w:ilvl w:val="0"/>
+          <w:numId w:val="2"/>
+        </w:numPr>
+      </w:pPr>
+      <w:r>
+        <w:t xml:space="preserve">Ability to set weekly goals/to-do lists for </w:t>
+      </w:r>
+      <w:r>
+        <w:t>workhours</w:t>
+      </w:r>
+      <w:r>
+        <w:t xml:space="preserve"> put toward specific projects.</w:t>
+      </w:r>
+    </w:p>
+    <w:p>
+      <w:r>
+        <w:t xml:space="preserve"> </w:t>
+      </w:r>
+      <w:r>
+        <w:t>These features</w:t>
+      </w:r>
+      <w:r>
+        <w:t xml:space="preserve"> will assist a student in organizing and using their time efficiently through the chaos that is college scheduling.</w:t>
+      </w:r>
+    </w:p>
+    <w:p>
+      <w:r>
+        <w:t xml:space="preserve">A possible secondary stretch feature would be a repository for students to upload a </w:t>
+      </w:r>
+      <w:r>
+        <w:t>particular</w:t>
+      </w:r>
+      <w:r>
+        <w:t xml:space="preserve"> professor's general assignment scheduling for a specific class. </w:t>
+      </w:r>
+      <w:r>
+        <w:t>For example, it would allow</w:t>
+      </w:r>
+      <w:r>
+        <w:t xml:space="preserve"> students to see if their CIS 350 class will have a semester-long group project as opposed to CIS 241 having </w:t>
+      </w:r>
+      <w:r>
+        <w:t>four</w:t>
+      </w:r>
+      <w:r>
+        <w:t xml:space="preserve"> individual projects throughout the semester.</w:t>
+      </w:r>
+    </w:p>
     <w:p/>
     <w:p>
       <w:r>
@@ -2082,7 +2202,21 @@
         <w:rPr>
           <w:color w:val="70AD47" w:themeColor="accent6"/>
         </w:rPr>
-        <w:t xml:space="preserve"> • Enforcing coding standards/conformance (using tools like Checkstyle or other IDE/language</w:t>
+        <w:t xml:space="preserve"> • Enforcing coding standards/conformance (using tools like </w:t>
+      </w:r>
+      <w:proofErr w:type="spellStart"/>
+      <w:r>
+        <w:rPr>
+          <w:color w:val="70AD47" w:themeColor="accent6"/>
+        </w:rPr>
+        <w:t>Checkstyle</w:t>
+      </w:r>
+      <w:proofErr w:type="spellEnd"/>
+      <w:r>
+        <w:rPr>
+          <w:color w:val="70AD47" w:themeColor="accent6"/>
+        </w:rPr>
+        <w:t xml:space="preserve"> or other IDE/language</w:t>
       </w:r>
       <w:r>
         <w:rPr>
@@ -2118,7 +2252,21 @@
         <w:rPr>
           <w:color w:val="70AD47" w:themeColor="accent6"/>
         </w:rPr>
-        <w:t xml:space="preserve">• Finding potential bugs in the source code (using tools like SpotBugs or other IDE/language specific) 10 </w:t>
+        <w:t xml:space="preserve">• Finding potential bugs in the source code (using tools like </w:t>
+      </w:r>
+      <w:proofErr w:type="spellStart"/>
+      <w:r>
+        <w:rPr>
+          <w:color w:val="70AD47" w:themeColor="accent6"/>
+        </w:rPr>
+        <w:t>SpotBugs</w:t>
+      </w:r>
+      <w:proofErr w:type="spellEnd"/>
+      <w:r>
+        <w:rPr>
+          <w:color w:val="70AD47" w:themeColor="accent6"/>
+        </w:rPr>
+        <w:t xml:space="preserve"> or other IDE/language specific) 10 </w:t>
       </w:r>
     </w:p>
     <w:p/>
@@ -2166,7 +2314,7 @@
       </w:r>
     </w:p>
     <w:p>
-      <w:hyperlink r:id="rId5" w:history="1">
+      <w:hyperlink r:id="rId6" w:history="1">
         <w:r>
           <w:rPr>
             <w:rStyle w:val="Hyperlink"/>
@@ -2176,8 +2324,13 @@
       </w:hyperlink>
     </w:p>
     <w:p>
-      <w:r>
-        <w:t>git@github.com:AllenStudent/CIS-350-Term-Project.git</w:t>
+      <w:proofErr w:type="spellStart"/>
+      <w:r>
+        <w:t>git@github.com:AllenStudent</w:t>
+      </w:r>
+      <w:proofErr w:type="spellEnd"/>
+      <w:r>
+        <w:t>/CIS-350-Term-Project.git</w:t>
       </w:r>
     </w:p>
     <w:p/>
@@ -2208,7 +2361,7 @@
       </w:r>
     </w:p>
     <w:p>
-      <w:hyperlink r:id="rId6" w:history="1">
+      <w:hyperlink r:id="rId7" w:history="1">
         <w:r>
           <w:rPr>
             <w:rStyle w:val="Hyperlink"/>
@@ -2259,7 +2412,21 @@
         <w:rPr>
           <w:color w:val="70AD47" w:themeColor="accent6"/>
         </w:rPr>
-        <w:t xml:space="preserve">• JUnit (and EclEmma for Eclipse) </w:t>
+        <w:t xml:space="preserve">• JUnit (and </w:t>
+      </w:r>
+      <w:proofErr w:type="spellStart"/>
+      <w:r>
+        <w:rPr>
+          <w:color w:val="70AD47" w:themeColor="accent6"/>
+        </w:rPr>
+        <w:t>EclEmma</w:t>
+      </w:r>
+      <w:proofErr w:type="spellEnd"/>
+      <w:r>
+        <w:rPr>
+          <w:color w:val="70AD47" w:themeColor="accent6"/>
+        </w:rPr>
+        <w:t xml:space="preserve"> for Eclipse) </w:t>
       </w:r>
     </w:p>
     <w:p>
@@ -2349,9 +2516,14 @@
       </w:pPr>
       <w:bookmarkStart w:id="17" w:name="_Toc94605768"/>
       <w:r>
-        <w:t>Devin Elenbaase</w:t>
+        <w:t xml:space="preserve">Devin </w:t>
+      </w:r>
+      <w:proofErr w:type="spellStart"/>
+      <w:r>
+        <w:t>Elenbaase</w:t>
       </w:r>
       <w:bookmarkEnd w:id="17"/>
+      <w:proofErr w:type="spellEnd"/>
       <w:r>
         <w:t xml:space="preserve"> </w:t>
       </w:r>
@@ -2419,9 +2591,14 @@
       </w:pPr>
       <w:bookmarkStart w:id="21" w:name="_Toc94605772"/>
       <w:r>
-        <w:t>Devin Elenbaase</w:t>
+        <w:t xml:space="preserve">Devin </w:t>
+      </w:r>
+      <w:proofErr w:type="spellStart"/>
+      <w:r>
+        <w:t>Elenbaase</w:t>
       </w:r>
       <w:bookmarkEnd w:id="21"/>
+      <w:proofErr w:type="spellEnd"/>
       <w:r>
         <w:t xml:space="preserve"> </w:t>
       </w:r>
@@ -2484,6 +2661,192 @@
     </w:sectPr>
   </w:body>
 </w:document>
+</file>
+
+<file path=word/numbering.xml><?xml version="1.0" encoding="utf-8"?>
+<w:numbering xmlns:wpc="http://schemas.microsoft.com/office/word/2010/wordprocessingCanvas" xmlns:cx="http://schemas.microsoft.com/office/drawing/2014/chartex" xmlns:cx1="http://schemas.microsoft.com/office/drawing/2015/9/8/chartex" xmlns:cx2="http://schemas.microsoft.com/office/drawing/2015/10/21/chartex" xmlns:cx3="http://schemas.microsoft.com/office/drawing/2016/5/9/chartex" xmlns:cx4="http://schemas.microsoft.com/office/drawing/2016/5/10/chartex" xmlns:cx5="http://schemas.microsoft.com/office/drawing/2016/5/11/chartex" xmlns:cx6="http://schemas.microsoft.com/office/drawing/2016/5/12/chartex" xmlns:cx7="http://schemas.microsoft.com/office/drawing/2016/5/13/chartex" xmlns:cx8="http://schemas.microsoft.com/office/drawing/2016/5/14/chartex" xmlns:mc="http://schemas.openxmlformats.org/markup-compatibility/2006" xmlns:aink="http://schemas.microsoft.com/office/drawing/2016/ink" xmlns:am3d="http://schemas.microsoft.com/office/drawing/2017/model3d" xmlns:o="urn:schemas-microsoft-com:office:office" xmlns:r="http://schemas.openxmlformats.org/officeDocument/2006/relationships" xmlns:m="http://schemas.openxmlformats.org/officeDocument/2006/math" xmlns:v="urn:schemas-microsoft-com:vml" xmlns:wp14="http://schemas.microsoft.com/office/word/2010/wordprocessingDrawing" xmlns:wp="http://schemas.openxmlformats.org/drawingml/2006/wordprocessingDrawing" xmlns:w10="urn:schemas-microsoft-com:office:word" xmlns:w="http://schemas.openxmlformats.org/wordprocessingml/2006/main" xmlns:w14="http://schemas.microsoft.com/office/word/2010/wordml" xmlns:w15="http://schemas.microsoft.com/office/word/2012/wordml" xmlns:w16cex="http://schemas.microsoft.com/office/word/2018/wordml/cex" xmlns:w16cid="http://schemas.microsoft.com/office/word/2016/wordml/cid" xmlns:w16="http://schemas.microsoft.com/office/word/2018/wordml" xmlns:w16sdtdh="http://schemas.microsoft.com/office/word/2020/wordml/sdtdatahash" xmlns:w16se="http://schemas.microsoft.com/office/word/2015/wordml/symex" xmlns:wpg="http://schemas.microsoft.com/office/word/2010/wordprocessingGroup" xmlns:wpi="http://schemas.microsoft.com/office/word/2010/wordprocessingInk" xmlns:wne="http://schemas.microsoft.com/office/word/2006/wordml" xmlns:wps="http://schemas.microsoft.com/office/word/2010/wordprocessingShape" mc:Ignorable="w14 w15 w16se w16cid w16 w16cex w16sdtdh wp14">
+  <w:abstractNum w:abstractNumId="0" w15:restartNumberingAfterBreak="0">
+    <w:nsid w:val="0BAB57C4"/>
+    <w:multiLevelType w:val="hybridMultilevel"/>
+    <w:tmpl w:val="6082D9D2"/>
+    <w:lvl w:ilvl="0" w:tplc="0409000F">
+      <w:start w:val="1"/>
+      <w:numFmt w:val="decimal"/>
+      <w:lvlText w:val="%1."/>
+      <w:lvlJc w:val="left"/>
+      <w:pPr>
+        <w:ind w:left="720" w:hanging="360"/>
+      </w:pPr>
+    </w:lvl>
+    <w:lvl w:ilvl="1" w:tplc="04090019" w:tentative="1">
+      <w:start w:val="1"/>
+      <w:numFmt w:val="lowerLetter"/>
+      <w:lvlText w:val="%2."/>
+      <w:lvlJc w:val="left"/>
+      <w:pPr>
+        <w:ind w:left="1440" w:hanging="360"/>
+      </w:pPr>
+    </w:lvl>
+    <w:lvl w:ilvl="2" w:tplc="0409001B" w:tentative="1">
+      <w:start w:val="1"/>
+      <w:numFmt w:val="lowerRoman"/>
+      <w:lvlText w:val="%3."/>
+      <w:lvlJc w:val="right"/>
+      <w:pPr>
+        <w:ind w:left="2160" w:hanging="180"/>
+      </w:pPr>
+    </w:lvl>
+    <w:lvl w:ilvl="3" w:tplc="0409000F" w:tentative="1">
+      <w:start w:val="1"/>
+      <w:numFmt w:val="decimal"/>
+      <w:lvlText w:val="%4."/>
+      <w:lvlJc w:val="left"/>
+      <w:pPr>
+        <w:ind w:left="2880" w:hanging="360"/>
+      </w:pPr>
+    </w:lvl>
+    <w:lvl w:ilvl="4" w:tplc="04090019" w:tentative="1">
+      <w:start w:val="1"/>
+      <w:numFmt w:val="lowerLetter"/>
+      <w:lvlText w:val="%5."/>
+      <w:lvlJc w:val="left"/>
+      <w:pPr>
+        <w:ind w:left="3600" w:hanging="360"/>
+      </w:pPr>
+    </w:lvl>
+    <w:lvl w:ilvl="5" w:tplc="0409001B" w:tentative="1">
+      <w:start w:val="1"/>
+      <w:numFmt w:val="lowerRoman"/>
+      <w:lvlText w:val="%6."/>
+      <w:lvlJc w:val="right"/>
+      <w:pPr>
+        <w:ind w:left="4320" w:hanging="180"/>
+      </w:pPr>
+    </w:lvl>
+    <w:lvl w:ilvl="6" w:tplc="0409000F" w:tentative="1">
+      <w:start w:val="1"/>
+      <w:numFmt w:val="decimal"/>
+      <w:lvlText w:val="%7."/>
+      <w:lvlJc w:val="left"/>
+      <w:pPr>
+        <w:ind w:left="5040" w:hanging="360"/>
+      </w:pPr>
+    </w:lvl>
+    <w:lvl w:ilvl="7" w:tplc="04090019" w:tentative="1">
+      <w:start w:val="1"/>
+      <w:numFmt w:val="lowerLetter"/>
+      <w:lvlText w:val="%8."/>
+      <w:lvlJc w:val="left"/>
+      <w:pPr>
+        <w:ind w:left="5760" w:hanging="360"/>
+      </w:pPr>
+    </w:lvl>
+    <w:lvl w:ilvl="8" w:tplc="0409001B" w:tentative="1">
+      <w:start w:val="1"/>
+      <w:numFmt w:val="lowerRoman"/>
+      <w:lvlText w:val="%9."/>
+      <w:lvlJc w:val="right"/>
+      <w:pPr>
+        <w:ind w:left="6480" w:hanging="180"/>
+      </w:pPr>
+    </w:lvl>
+  </w:abstractNum>
+  <w:abstractNum w:abstractNumId="1" w15:restartNumberingAfterBreak="0">
+    <w:nsid w:val="5F4773F8"/>
+    <w:multiLevelType w:val="hybridMultilevel"/>
+    <w:tmpl w:val="7FC8871C"/>
+    <w:lvl w:ilvl="0" w:tplc="0409000F">
+      <w:start w:val="1"/>
+      <w:numFmt w:val="decimal"/>
+      <w:lvlText w:val="%1."/>
+      <w:lvlJc w:val="left"/>
+      <w:pPr>
+        <w:ind w:left="720" w:hanging="360"/>
+      </w:pPr>
+      <w:rPr>
+        <w:rFonts w:hint="default"/>
+      </w:rPr>
+    </w:lvl>
+    <w:lvl w:ilvl="1" w:tplc="04090019" w:tentative="1">
+      <w:start w:val="1"/>
+      <w:numFmt w:val="lowerLetter"/>
+      <w:lvlText w:val="%2."/>
+      <w:lvlJc w:val="left"/>
+      <w:pPr>
+        <w:ind w:left="1440" w:hanging="360"/>
+      </w:pPr>
+    </w:lvl>
+    <w:lvl w:ilvl="2" w:tplc="0409001B" w:tentative="1">
+      <w:start w:val="1"/>
+      <w:numFmt w:val="lowerRoman"/>
+      <w:lvlText w:val="%3."/>
+      <w:lvlJc w:val="right"/>
+      <w:pPr>
+        <w:ind w:left="2160" w:hanging="180"/>
+      </w:pPr>
+    </w:lvl>
+    <w:lvl w:ilvl="3" w:tplc="0409000F" w:tentative="1">
+      <w:start w:val="1"/>
+      <w:numFmt w:val="decimal"/>
+      <w:lvlText w:val="%4."/>
+      <w:lvlJc w:val="left"/>
+      <w:pPr>
+        <w:ind w:left="2880" w:hanging="360"/>
+      </w:pPr>
+    </w:lvl>
+    <w:lvl w:ilvl="4" w:tplc="04090019" w:tentative="1">
+      <w:start w:val="1"/>
+      <w:numFmt w:val="lowerLetter"/>
+      <w:lvlText w:val="%5."/>
+      <w:lvlJc w:val="left"/>
+      <w:pPr>
+        <w:ind w:left="3600" w:hanging="360"/>
+      </w:pPr>
+    </w:lvl>
+    <w:lvl w:ilvl="5" w:tplc="0409001B" w:tentative="1">
+      <w:start w:val="1"/>
+      <w:numFmt w:val="lowerRoman"/>
+      <w:lvlText w:val="%6."/>
+      <w:lvlJc w:val="right"/>
+      <w:pPr>
+        <w:ind w:left="4320" w:hanging="180"/>
+      </w:pPr>
+    </w:lvl>
+    <w:lvl w:ilvl="6" w:tplc="0409000F" w:tentative="1">
+      <w:start w:val="1"/>
+      <w:numFmt w:val="decimal"/>
+      <w:lvlText w:val="%7."/>
+      <w:lvlJc w:val="left"/>
+      <w:pPr>
+        <w:ind w:left="5040" w:hanging="360"/>
+      </w:pPr>
+    </w:lvl>
+    <w:lvl w:ilvl="7" w:tplc="04090019" w:tentative="1">
+      <w:start w:val="1"/>
+      <w:numFmt w:val="lowerLetter"/>
+      <w:lvlText w:val="%8."/>
+      <w:lvlJc w:val="left"/>
+      <w:pPr>
+        <w:ind w:left="5760" w:hanging="360"/>
+      </w:pPr>
+    </w:lvl>
+    <w:lvl w:ilvl="8" w:tplc="0409001B" w:tentative="1">
+      <w:start w:val="1"/>
+      <w:numFmt w:val="lowerRoman"/>
+      <w:lvlText w:val="%9."/>
+      <w:lvlJc w:val="right"/>
+      <w:pPr>
+        <w:ind w:left="6480" w:hanging="180"/>
+      </w:pPr>
+    </w:lvl>
+  </w:abstractNum>
+  <w:num w:numId="1">
+    <w:abstractNumId w:val="0"/>
+  </w:num>
+  <w:num w:numId="2">
+    <w:abstractNumId w:val="1"/>
+  </w:num>
+</w:numbering>
 </file>
 
 <file path=word/styles.xml><?xml version="1.0" encoding="utf-8"?>

</xml_diff>

<commit_message>
Added previous git repo for android project. Updated write up with copy of git log file. See Appendix A.
</commit_message>
<xml_diff>
--- a/Release_1_Writeup/CIS350_02_Studius_Allen_Elenbaase_VanDyke_Release_1.docx
+++ b/Release_1_Writeup/CIS350_02_Studius_Allen_Elenbaase_VanDyke_Release_1.docx
@@ -39,7 +39,15 @@
         <w:spacing w:after="0"/>
       </w:pPr>
       <w:r>
-        <w:t xml:space="preserve">Devin Elenbaase elenbaad@mail.gvsu.edu </w:t>
+        <w:t xml:space="preserve">Devin </w:t>
+      </w:r>
+      <w:proofErr w:type="spellStart"/>
+      <w:r>
+        <w:t>Elenbaase</w:t>
+      </w:r>
+      <w:proofErr w:type="spellEnd"/>
+      <w:r>
+        <w:t xml:space="preserve"> elenbaad@mail.gvsu.edu </w:t>
       </w:r>
     </w:p>
     <w:p>
@@ -3385,15 +3393,7 @@
                 <w:sz w:val="24"/>
                 <w:szCs w:val="24"/>
               </w:rPr>
-              <w:t>UC</w:t>
-            </w:r>
-            <w:r>
-              <w:rPr>
-                <w:rFonts w:eastAsia="Times New Roman" w:cstheme="minorHAnsi"/>
-                <w:sz w:val="24"/>
-                <w:szCs w:val="24"/>
-              </w:rPr>
-              <w:t>2</w:t>
+              <w:t>UC2</w:t>
             </w:r>
           </w:p>
         </w:tc>
@@ -4543,15 +4543,7 @@
                 <w:sz w:val="24"/>
                 <w:szCs w:val="24"/>
               </w:rPr>
-              <w:t>UC</w:t>
-            </w:r>
-            <w:r>
-              <w:rPr>
-                <w:rFonts w:eastAsia="Times New Roman" w:cstheme="minorHAnsi"/>
-                <w:sz w:val="24"/>
-                <w:szCs w:val="24"/>
-              </w:rPr>
-              <w:t>3</w:t>
+              <w:t>UC3</w:t>
             </w:r>
           </w:p>
         </w:tc>
@@ -5701,15 +5693,7 @@
                 <w:sz w:val="24"/>
                 <w:szCs w:val="24"/>
               </w:rPr>
-              <w:t>UC</w:t>
-            </w:r>
-            <w:r>
-              <w:rPr>
-                <w:rFonts w:eastAsia="Times New Roman" w:cstheme="minorHAnsi"/>
-                <w:sz w:val="24"/>
-                <w:szCs w:val="24"/>
-              </w:rPr>
-              <w:t>4</w:t>
+              <w:t>UC4</w:t>
             </w:r>
           </w:p>
         </w:tc>
@@ -6859,15 +6843,7 @@
                 <w:sz w:val="24"/>
                 <w:szCs w:val="24"/>
               </w:rPr>
-              <w:t>UC</w:t>
-            </w:r>
-            <w:r>
-              <w:rPr>
-                <w:rFonts w:eastAsia="Times New Roman" w:cstheme="minorHAnsi"/>
-                <w:sz w:val="24"/>
-                <w:szCs w:val="24"/>
-              </w:rPr>
-              <w:t>5</w:t>
+              <w:t>UC5</w:t>
             </w:r>
           </w:p>
         </w:tc>
@@ -8017,15 +7993,7 @@
                 <w:sz w:val="24"/>
                 <w:szCs w:val="24"/>
               </w:rPr>
-              <w:t>UC</w:t>
-            </w:r>
-            <w:r>
-              <w:rPr>
-                <w:rFonts w:eastAsia="Times New Roman" w:cstheme="minorHAnsi"/>
-                <w:sz w:val="24"/>
-                <w:szCs w:val="24"/>
-              </w:rPr>
-              <w:t>6</w:t>
+              <w:t>UC6</w:t>
             </w:r>
           </w:p>
         </w:tc>
@@ -9175,15 +9143,7 @@
                 <w:sz w:val="24"/>
                 <w:szCs w:val="24"/>
               </w:rPr>
-              <w:t>UC</w:t>
-            </w:r>
-            <w:r>
-              <w:rPr>
-                <w:rFonts w:eastAsia="Times New Roman" w:cstheme="minorHAnsi"/>
-                <w:sz w:val="24"/>
-                <w:szCs w:val="24"/>
-              </w:rPr>
-              <w:t>7</w:t>
+              <w:t>UC7</w:t>
             </w:r>
           </w:p>
         </w:tc>
@@ -10333,15 +10293,7 @@
                 <w:sz w:val="24"/>
                 <w:szCs w:val="24"/>
               </w:rPr>
-              <w:t>UC</w:t>
-            </w:r>
-            <w:r>
-              <w:rPr>
-                <w:rFonts w:eastAsia="Times New Roman" w:cstheme="minorHAnsi"/>
-                <w:sz w:val="24"/>
-                <w:szCs w:val="24"/>
-              </w:rPr>
-              <w:t>8</w:t>
+              <w:t>UC8</w:t>
             </w:r>
           </w:p>
         </w:tc>
@@ -11489,15 +11441,7 @@
                 <w:sz w:val="24"/>
                 <w:szCs w:val="24"/>
               </w:rPr>
-              <w:t>UC</w:t>
-            </w:r>
-            <w:r>
-              <w:rPr>
-                <w:rFonts w:eastAsia="Times New Roman" w:cstheme="minorHAnsi"/>
-                <w:sz w:val="24"/>
-                <w:szCs w:val="24"/>
-              </w:rPr>
-              <w:t>9</w:t>
+              <w:t>UC9</w:t>
             </w:r>
           </w:p>
         </w:tc>
@@ -12617,7 +12561,21 @@
         <w:rPr>
           <w:color w:val="70AD47" w:themeColor="accent6"/>
         </w:rPr>
-        <w:t xml:space="preserve"> • Enforcing coding standards/conformance (using tools like Checkstyle or other IDE/language</w:t>
+        <w:t xml:space="preserve"> • Enforcing coding standards/conformance (using tools like </w:t>
+      </w:r>
+      <w:proofErr w:type="spellStart"/>
+      <w:r>
+        <w:rPr>
+          <w:color w:val="70AD47" w:themeColor="accent6"/>
+        </w:rPr>
+        <w:t>Checkstyle</w:t>
+      </w:r>
+      <w:proofErr w:type="spellEnd"/>
+      <w:r>
+        <w:rPr>
+          <w:color w:val="70AD47" w:themeColor="accent6"/>
+        </w:rPr>
+        <w:t xml:space="preserve"> or other IDE/language</w:t>
       </w:r>
       <w:r>
         <w:rPr>
@@ -12653,7 +12611,21 @@
         <w:rPr>
           <w:color w:val="70AD47" w:themeColor="accent6"/>
         </w:rPr>
-        <w:t xml:space="preserve">• Finding potential bugs in the source code (using tools like SpotBugs or other IDE/language specific) 10 </w:t>
+        <w:t xml:space="preserve">• Finding potential bugs in the source code (using tools like </w:t>
+      </w:r>
+      <w:proofErr w:type="spellStart"/>
+      <w:r>
+        <w:rPr>
+          <w:color w:val="70AD47" w:themeColor="accent6"/>
+        </w:rPr>
+        <w:t>SpotBugs</w:t>
+      </w:r>
+      <w:proofErr w:type="spellEnd"/>
+      <w:r>
+        <w:rPr>
+          <w:color w:val="70AD47" w:themeColor="accent6"/>
+        </w:rPr>
+        <w:t xml:space="preserve"> or other IDE/language specific) 10 </w:t>
       </w:r>
     </w:p>
     <w:p/>
@@ -12711,8 +12683,13 @@
       </w:hyperlink>
     </w:p>
     <w:p>
-      <w:r>
-        <w:t>git@github.com:AllenStudent/CIS-350-Term-Project.git</w:t>
+      <w:proofErr w:type="spellStart"/>
+      <w:r>
+        <w:t>git@github.com:AllenStudent</w:t>
+      </w:r>
+      <w:proofErr w:type="spellEnd"/>
+      <w:r>
+        <w:t>/CIS-350-Term-Project.git</w:t>
       </w:r>
     </w:p>
     <w:p/>
@@ -12794,7 +12771,21 @@
         <w:rPr>
           <w:color w:val="70AD47" w:themeColor="accent6"/>
         </w:rPr>
-        <w:t xml:space="preserve">• JUnit (and EclEmma for Eclipse) </w:t>
+        <w:t xml:space="preserve">• JUnit (and </w:t>
+      </w:r>
+      <w:proofErr w:type="spellStart"/>
+      <w:r>
+        <w:rPr>
+          <w:color w:val="70AD47" w:themeColor="accent6"/>
+        </w:rPr>
+        <w:t>EclEmma</w:t>
+      </w:r>
+      <w:proofErr w:type="spellEnd"/>
+      <w:r>
+        <w:rPr>
+          <w:color w:val="70AD47" w:themeColor="accent6"/>
+        </w:rPr>
+        <w:t xml:space="preserve"> for Eclipse) </w:t>
       </w:r>
     </w:p>
     <w:p>
@@ -12807,7 +12798,21 @@
         <w:rPr>
           <w:color w:val="70AD47" w:themeColor="accent6"/>
         </w:rPr>
-        <w:t xml:space="preserve">• Or, other appropriate tools for IDE/language used 15 </w:t>
+        <w:t xml:space="preserve">• </w:t>
+      </w:r>
+      <w:proofErr w:type="gramStart"/>
+      <w:r>
+        <w:rPr>
+          <w:color w:val="70AD47" w:themeColor="accent6"/>
+        </w:rPr>
+        <w:t>Or,</w:t>
+      </w:r>
+      <w:proofErr w:type="gramEnd"/>
+      <w:r>
+        <w:rPr>
+          <w:color w:val="70AD47" w:themeColor="accent6"/>
+        </w:rPr>
+        <w:t xml:space="preserve"> other appropriate tools for IDE/language used 15 </w:t>
       </w:r>
     </w:p>
     <w:p/>
@@ -12884,9 +12889,14 @@
       </w:pPr>
       <w:bookmarkStart w:id="17" w:name="_Toc94605768"/>
       <w:r>
-        <w:t>Devin Elenbaase</w:t>
+        <w:t xml:space="preserve">Devin </w:t>
+      </w:r>
+      <w:proofErr w:type="spellStart"/>
+      <w:r>
+        <w:t>Elenbaase</w:t>
       </w:r>
       <w:bookmarkEnd w:id="17"/>
+      <w:proofErr w:type="spellEnd"/>
       <w:r>
         <w:t xml:space="preserve"> </w:t>
       </w:r>
@@ -12954,9 +12964,14 @@
       </w:pPr>
       <w:bookmarkStart w:id="21" w:name="_Toc94605772"/>
       <w:r>
-        <w:t>Devin Elenbaase</w:t>
+        <w:t xml:space="preserve">Devin </w:t>
+      </w:r>
+      <w:proofErr w:type="spellStart"/>
+      <w:r>
+        <w:t>Elenbaase</w:t>
       </w:r>
       <w:bookmarkEnd w:id="21"/>
+      <w:proofErr w:type="spellEnd"/>
       <w:r>
         <w:t xml:space="preserve"> </w:t>
       </w:r>
@@ -13010,7 +13025,355 @@
     <w:p/>
     <w:p/>
     <w:p/>
+    <w:p>
+      <w:r>
+        <w:br w:type="page"/>
+      </w:r>
+    </w:p>
+    <w:p>
+      <w:pPr>
+        <w:pStyle w:val="Heading2"/>
+      </w:pPr>
+      <w:r>
+        <w:lastRenderedPageBreak/>
+        <w:t>Appendix A</w:t>
+      </w:r>
+    </w:p>
     <w:p/>
+    <w:p>
+      <w:r>
+        <w:t xml:space="preserve">Old </w:t>
+      </w:r>
+      <w:proofErr w:type="spellStart"/>
+      <w:r>
+        <w:t>Git</w:t>
+      </w:r>
+      <w:proofErr w:type="spellEnd"/>
+      <w:r>
+        <w:t xml:space="preserve"> Repo</w:t>
+      </w:r>
+    </w:p>
+    <w:p>
+      <w:r>
+        <w:t>Git log for the development of the android project portion of project. Merged in group project. Original git repository for Android project files. The git repository can be found in android_git.zip.</w:t>
+      </w:r>
+    </w:p>
+    <w:p/>
+    <w:p>
+      <w:r>
+        <w:t>commit 9cdfa73923ad12d49e253ec77761d9f8c506a14b</w:t>
+      </w:r>
+    </w:p>
+    <w:p>
+      <w:r>
+        <w:t>Author: Bryan VanDyke &lt;bryan.vandyke@gmail.com&gt;</w:t>
+      </w:r>
+    </w:p>
+    <w:p>
+      <w:r>
+        <w:t>Date:   Sat Feb 5 23:31:16 2022 -0500</w:t>
+      </w:r>
+    </w:p>
+    <w:p/>
+    <w:p>
+      <w:r>
+        <w:t xml:space="preserve">    Added custom icons to list.</w:t>
+      </w:r>
+    </w:p>
+    <w:p/>
+    <w:p>
+      <w:r>
+        <w:t>commit d701769153b8ce1bbada9a46ca3230d90729fb79</w:t>
+      </w:r>
+    </w:p>
+    <w:p>
+      <w:r>
+        <w:t>Author: Bryan VanDyke &lt;bryan.vandyke@gmail.com&gt;</w:t>
+      </w:r>
+    </w:p>
+    <w:p>
+      <w:r>
+        <w:t>Date:   Sat Feb 5 22:30:07 2022 -0500</w:t>
+      </w:r>
+    </w:p>
+    <w:p/>
+    <w:p>
+      <w:r>
+        <w:t xml:space="preserve">    done with basic app.</w:t>
+      </w:r>
+    </w:p>
+    <w:p/>
+    <w:p>
+      <w:r>
+        <w:t>commit 3479199165d09b7d0896760cd402797764331f70</w:t>
+      </w:r>
+    </w:p>
+    <w:p>
+      <w:r>
+        <w:t>Author: Bryan VanDyke &lt;bryan.vandyke@gmail.com&gt;</w:t>
+      </w:r>
+    </w:p>
+    <w:p>
+      <w:r>
+        <w:t>Date:   Sat Feb 5 21:25:58 2022 -0500</w:t>
+      </w:r>
+    </w:p>
+    <w:p/>
+    <w:p>
+      <w:r>
+        <w:t xml:space="preserve">    add delete by swipe</w:t>
+      </w:r>
+    </w:p>
+    <w:p/>
+    <w:p>
+      <w:r>
+        <w:t>commit 1c8b5d4adffc17a269e15b102f1eaebe85f79fa0</w:t>
+      </w:r>
+    </w:p>
+    <w:p>
+      <w:r>
+        <w:t>Author: Bryan VanDyke &lt;bryan.vandyke@gmail.com&gt;</w:t>
+      </w:r>
+    </w:p>
+    <w:p>
+      <w:r>
+        <w:t>Date:   Sat Feb 5 16:53:09 2022 -0500</w:t>
+      </w:r>
+    </w:p>
+    <w:p/>
+    <w:p>
+      <w:r>
+        <w:t xml:space="preserve">    import expandable fab library</w:t>
+      </w:r>
+    </w:p>
+    <w:p>
+      <w:r>
+        <w:lastRenderedPageBreak/>
+        <w:t xml:space="preserve">    https://github.com/nambicompany/expandable-fab</w:t>
+      </w:r>
+    </w:p>
+    <w:p/>
+    <w:p>
+      <w:r>
+        <w:t>commit 1bcb27643affc8d6939a97d1100ce06730cd0e1c</w:t>
+      </w:r>
+    </w:p>
+    <w:p>
+      <w:r>
+        <w:t>Author: Bryan VanDyke &lt;bryan.vandyke@gmail.com&gt;</w:t>
+      </w:r>
+    </w:p>
+    <w:p>
+      <w:r>
+        <w:t>Date:   Sat Feb 5 15:15:19 2022 -0500</w:t>
+      </w:r>
+    </w:p>
+    <w:p/>
+    <w:p>
+      <w:r>
+        <w:t xml:space="preserve">    </w:t>
+      </w:r>
+      <w:proofErr w:type="spellStart"/>
+      <w:r>
+        <w:t>cealn</w:t>
+      </w:r>
+      <w:proofErr w:type="spellEnd"/>
+      <w:r>
+        <w:t xml:space="preserve"> up activities</w:t>
+      </w:r>
+    </w:p>
+    <w:p/>
+    <w:p>
+      <w:r>
+        <w:t>commit ff9f7d0f31a7c875fb4e22c9753d3dbcc654073c</w:t>
+      </w:r>
+    </w:p>
+    <w:p>
+      <w:r>
+        <w:t>Author: Bryan VanDyke &lt;bryan.vandyke@gmail.com&gt;</w:t>
+      </w:r>
+    </w:p>
+    <w:p>
+      <w:r>
+        <w:t>Date:   Sat Feb 5 14:02:32 2022 -0500</w:t>
+      </w:r>
+    </w:p>
+    <w:p/>
+    <w:p>
+      <w:r>
+        <w:t xml:space="preserve">    got recycler view working</w:t>
+      </w:r>
+    </w:p>
+    <w:p/>
+    <w:p>
+      <w:r>
+        <w:t>commit ff63c16085ca5966fe341f0e95a52e562984fc87</w:t>
+      </w:r>
+    </w:p>
+    <w:p>
+      <w:r>
+        <w:t>Author: Bryan VanDyke &lt;bryan.vandyke@gmail.com&gt;</w:t>
+      </w:r>
+    </w:p>
+    <w:p>
+      <w:r>
+        <w:t>Date:   Fri Feb 4 16:21:45 2022 -0500</w:t>
+      </w:r>
+    </w:p>
+    <w:p/>
+    <w:p>
+      <w:r>
+        <w:t xml:space="preserve">    More comments added.</w:t>
+      </w:r>
+    </w:p>
+    <w:p/>
+    <w:p>
+      <w:r>
+        <w:t>commit 2c4e41a98c4e386e7b8938f92e779ee9eb1d1bb1</w:t>
+      </w:r>
+    </w:p>
+    <w:p>
+      <w:r>
+        <w:t>Author: Bryan VanDyke &lt;bryan.vandyke@gmail.com&gt;</w:t>
+      </w:r>
+    </w:p>
+    <w:p>
+      <w:r>
+        <w:t>Date:   Fri Feb 4 15:58:42 2022 -0500</w:t>
+      </w:r>
+    </w:p>
+    <w:p/>
+    <w:p>
+      <w:r>
+        <w:t xml:space="preserve">    Update comments.</w:t>
+      </w:r>
+    </w:p>
+    <w:p/>
+    <w:p>
+      <w:r>
+        <w:t>commit 346dd651754857c13f9783f1467f8c72e2e40f94</w:t>
+      </w:r>
+    </w:p>
+    <w:p>
+      <w:r>
+        <w:t>Author: Bryan VanDyke &lt;bryan.vandyke@gmail.com&gt;</w:t>
+      </w:r>
+    </w:p>
+    <w:p>
+      <w:r>
+        <w:t>Date:   Mon Jan 31 08:39:58 2022 -0500</w:t>
+      </w:r>
+    </w:p>
+    <w:p/>
+    <w:p>
+      <w:r>
+        <w:t xml:space="preserve">    Note on what needs to be changed.</w:t>
+      </w:r>
+    </w:p>
+    <w:p/>
+    <w:p>
+      <w:r>
+        <w:t>commit 6c02cf8fc3053c1060c1b154783adb6be1525c5c</w:t>
+      </w:r>
+    </w:p>
+    <w:p>
+      <w:r>
+        <w:t>Author: Bryan VanDyke &lt;bryan.vandyke@gmail.com&gt;</w:t>
+      </w:r>
+    </w:p>
+    <w:p>
+      <w:r>
+        <w:t>Date:   Sun Jan 30 17:00:57 2022 -0500</w:t>
+      </w:r>
+    </w:p>
+    <w:p/>
+    <w:p>
+      <w:r>
+        <w:t xml:space="preserve">    Add basic save to </w:t>
+      </w:r>
+      <w:proofErr w:type="spellStart"/>
+      <w:r>
+        <w:t>sqlite</w:t>
+      </w:r>
+      <w:proofErr w:type="spellEnd"/>
+      <w:r>
+        <w:t>.</w:t>
+      </w:r>
+    </w:p>
+    <w:p/>
+    <w:p>
+      <w:r>
+        <w:t>commit e9de6465df84b4bb554a76decac1ee5c5b92f64a</w:t>
+      </w:r>
+    </w:p>
+    <w:p>
+      <w:r>
+        <w:t>Author: Bryan VanDyke &lt;bryan.vandyke@gmail.com&gt;</w:t>
+      </w:r>
+    </w:p>
+    <w:p>
+      <w:r>
+        <w:t>Date:   Sun Jan 30 10:28:16 2022 -0500</w:t>
+      </w:r>
+    </w:p>
+    <w:p/>
+    <w:p>
+      <w:r>
+        <w:t xml:space="preserve">    save some </w:t>
+      </w:r>
+      <w:proofErr w:type="spellStart"/>
+      <w:r>
+        <w:t>sqlite</w:t>
+      </w:r>
+      <w:proofErr w:type="spellEnd"/>
+      <w:r>
+        <w:t xml:space="preserve"> stuff</w:t>
+      </w:r>
+    </w:p>
+    <w:p/>
+    <w:p>
+      <w:r>
+        <w:t>commit d77c98e96de88f6bc82586846dcbee8807e85ce5</w:t>
+      </w:r>
+    </w:p>
+    <w:p>
+      <w:r>
+        <w:t>Author: Bryan VanDyke &lt;bryan.vandyke@gmail.com&gt;</w:t>
+      </w:r>
+    </w:p>
+    <w:p>
+      <w:r>
+        <w:t>Date:   Wed Jan 26 17:11:57 2022 -0500</w:t>
+      </w:r>
+    </w:p>
+    <w:p/>
+    <w:p>
+      <w:r>
+        <w:t xml:space="preserve">    Add readme file.</w:t>
+      </w:r>
+    </w:p>
+    <w:p/>
+    <w:p>
+      <w:r>
+        <w:t>commit ffe7e6b08b3ab9a2e9934e16790c72f7de487544</w:t>
+      </w:r>
+    </w:p>
+    <w:p>
+      <w:r>
+        <w:t>Author: Bryan VanDyke &lt;bryan.vandyke@gmail.com&gt;</w:t>
+      </w:r>
+    </w:p>
+    <w:p>
+      <w:r>
+        <w:t>Date:   Wed Jan 26 17:04:28 2022 -0500</w:t>
+      </w:r>
+    </w:p>
+    <w:p/>
+    <w:p>
+      <w:r>
+        <w:t xml:space="preserve">    Initial commit</w:t>
+      </w:r>
+    </w:p>
     <w:sectPr>
       <w:pgSz w:w="12240" w:h="15840"/>
       <w:pgMar w:top="1440" w:right="1440" w:bottom="1440" w:left="1440" w:header="720" w:footer="720" w:gutter="0"/>

</xml_diff>

<commit_message>
Added todo to readme. Updated some sections in teh writeup.
</commit_message>
<xml_diff>
--- a/Release_1_Writeup/CIS350_02_Studius_Allen_Elenbaase_VanDyke_Release_1.docx
+++ b/Release_1_Writeup/CIS350_02_Studius_Allen_Elenbaase_VanDyke_Release_1.docx
@@ -39,15 +39,7 @@
         <w:spacing w:after="0"/>
       </w:pPr>
       <w:r>
-        <w:t xml:space="preserve">Devin </w:t>
-      </w:r>
-      <w:proofErr w:type="spellStart"/>
-      <w:r>
-        <w:t>Elenbaase</w:t>
-      </w:r>
-      <w:proofErr w:type="spellEnd"/>
-      <w:r>
-        <w:t xml:space="preserve"> elenbaad@mail.gvsu.edu </w:t>
+        <w:t xml:space="preserve">Devin Elenbaase elenbaad@mail.gvsu.edu </w:t>
       </w:r>
     </w:p>
     <w:p>
@@ -158,7 +150,7 @@
           <w:r>
             <w:fldChar w:fldCharType="separate"/>
           </w:r>
-          <w:hyperlink w:anchor="_Toc94605751" w:history="1">
+          <w:hyperlink w:anchor="_Toc95127409" w:history="1">
             <w:r>
               <w:rPr>
                 <w:rStyle w:val="Hyperlink"/>
@@ -185,7 +177,7 @@
                 <w:noProof/>
                 <w:webHidden/>
               </w:rPr>
-              <w:instrText xml:space="preserve"> PAGEREF _Toc94605751 \h </w:instrText>
+              <w:instrText xml:space="preserve"> PAGEREF _Toc95127409 \h </w:instrText>
             </w:r>
             <w:r>
               <w:rPr>
@@ -227,7 +219,7 @@
               <w:noProof/>
             </w:rPr>
           </w:pPr>
-          <w:hyperlink w:anchor="_Toc94605752" w:history="1">
+          <w:hyperlink w:anchor="_Toc95127410" w:history="1">
             <w:r>
               <w:rPr>
                 <w:rStyle w:val="Hyperlink"/>
@@ -254,7 +246,7 @@
                 <w:noProof/>
                 <w:webHidden/>
               </w:rPr>
-              <w:instrText xml:space="preserve"> PAGEREF _Toc94605752 \h </w:instrText>
+              <w:instrText xml:space="preserve"> PAGEREF _Toc95127410 \h </w:instrText>
             </w:r>
             <w:r>
               <w:rPr>
@@ -296,7 +288,7 @@
               <w:noProof/>
             </w:rPr>
           </w:pPr>
-          <w:hyperlink w:anchor="_Toc94605753" w:history="1">
+          <w:hyperlink w:anchor="_Toc95127411" w:history="1">
             <w:r>
               <w:rPr>
                 <w:rStyle w:val="Hyperlink"/>
@@ -323,7 +315,7 @@
                 <w:noProof/>
                 <w:webHidden/>
               </w:rPr>
-              <w:instrText xml:space="preserve"> PAGEREF _Toc94605753 \h </w:instrText>
+              <w:instrText xml:space="preserve"> PAGEREF _Toc95127411 \h </w:instrText>
             </w:r>
             <w:r>
               <w:rPr>
@@ -365,7 +357,7 @@
               <w:noProof/>
             </w:rPr>
           </w:pPr>
-          <w:hyperlink w:anchor="_Toc94605754" w:history="1">
+          <w:hyperlink w:anchor="_Toc95127412" w:history="1">
             <w:r>
               <w:rPr>
                 <w:rStyle w:val="Hyperlink"/>
@@ -392,7 +384,7 @@
                 <w:noProof/>
                 <w:webHidden/>
               </w:rPr>
-              <w:instrText xml:space="preserve"> PAGEREF _Toc94605754 \h </w:instrText>
+              <w:instrText xml:space="preserve"> PAGEREF _Toc95127412 \h </w:instrText>
             </w:r>
             <w:r>
               <w:rPr>
@@ -434,7 +426,7 @@
               <w:noProof/>
             </w:rPr>
           </w:pPr>
-          <w:hyperlink w:anchor="_Toc94605755" w:history="1">
+          <w:hyperlink w:anchor="_Toc95127413" w:history="1">
             <w:r>
               <w:rPr>
                 <w:rStyle w:val="Hyperlink"/>
@@ -461,7 +453,7 @@
                 <w:noProof/>
                 <w:webHidden/>
               </w:rPr>
-              <w:instrText xml:space="preserve"> PAGEREF _Toc94605755 \h </w:instrText>
+              <w:instrText xml:space="preserve"> PAGEREF _Toc95127413 \h </w:instrText>
             </w:r>
             <w:r>
               <w:rPr>
@@ -481,7 +473,7 @@
                 <w:noProof/>
                 <w:webHidden/>
               </w:rPr>
-              <w:t>4</w:t>
+              <w:t>5</w:t>
             </w:r>
             <w:r>
               <w:rPr>
@@ -503,7 +495,7 @@
               <w:noProof/>
             </w:rPr>
           </w:pPr>
-          <w:hyperlink w:anchor="_Toc94605756" w:history="1">
+          <w:hyperlink w:anchor="_Toc95127414" w:history="1">
             <w:r>
               <w:rPr>
                 <w:rStyle w:val="Hyperlink"/>
@@ -530,7 +522,7 @@
                 <w:noProof/>
                 <w:webHidden/>
               </w:rPr>
-              <w:instrText xml:space="preserve"> PAGEREF _Toc94605756 \h </w:instrText>
+              <w:instrText xml:space="preserve"> PAGEREF _Toc95127414 \h </w:instrText>
             </w:r>
             <w:r>
               <w:rPr>
@@ -550,7 +542,7 @@
                 <w:noProof/>
                 <w:webHidden/>
               </w:rPr>
-              <w:t>5</w:t>
+              <w:t>16</w:t>
             </w:r>
             <w:r>
               <w:rPr>
@@ -572,7 +564,7 @@
               <w:noProof/>
             </w:rPr>
           </w:pPr>
-          <w:hyperlink w:anchor="_Toc94605757" w:history="1">
+          <w:hyperlink w:anchor="_Toc95127415" w:history="1">
             <w:r>
               <w:rPr>
                 <w:rStyle w:val="Hyperlink"/>
@@ -599,7 +591,7 @@
                 <w:noProof/>
                 <w:webHidden/>
               </w:rPr>
-              <w:instrText xml:space="preserve"> PAGEREF _Toc94605757 \h </w:instrText>
+              <w:instrText xml:space="preserve"> PAGEREF _Toc95127415 \h </w:instrText>
             </w:r>
             <w:r>
               <w:rPr>
@@ -619,7 +611,7 @@
                 <w:noProof/>
                 <w:webHidden/>
               </w:rPr>
-              <w:t>6</w:t>
+              <w:t>17</w:t>
             </w:r>
             <w:r>
               <w:rPr>
@@ -641,7 +633,7 @@
               <w:noProof/>
             </w:rPr>
           </w:pPr>
-          <w:hyperlink w:anchor="_Toc94605758" w:history="1">
+          <w:hyperlink w:anchor="_Toc95127416" w:history="1">
             <w:r>
               <w:rPr>
                 <w:rStyle w:val="Hyperlink"/>
@@ -668,7 +660,7 @@
                 <w:noProof/>
                 <w:webHidden/>
               </w:rPr>
-              <w:instrText xml:space="preserve"> PAGEREF _Toc94605758 \h </w:instrText>
+              <w:instrText xml:space="preserve"> PAGEREF _Toc95127416 \h </w:instrText>
             </w:r>
             <w:r>
               <w:rPr>
@@ -688,7 +680,7 @@
                 <w:noProof/>
                 <w:webHidden/>
               </w:rPr>
-              <w:t>6</w:t>
+              <w:t>17</w:t>
             </w:r>
             <w:r>
               <w:rPr>
@@ -710,7 +702,7 @@
               <w:noProof/>
             </w:rPr>
           </w:pPr>
-          <w:hyperlink w:anchor="_Toc94605759" w:history="1">
+          <w:hyperlink w:anchor="_Toc95127417" w:history="1">
             <w:r>
               <w:rPr>
                 <w:rStyle w:val="Hyperlink"/>
@@ -737,7 +729,7 @@
                 <w:noProof/>
                 <w:webHidden/>
               </w:rPr>
-              <w:instrText xml:space="preserve"> PAGEREF _Toc94605759 \h </w:instrText>
+              <w:instrText xml:space="preserve"> PAGEREF _Toc95127417 \h </w:instrText>
             </w:r>
             <w:r>
               <w:rPr>
@@ -757,7 +749,7 @@
                 <w:noProof/>
                 <w:webHidden/>
               </w:rPr>
-              <w:t>6</w:t>
+              <w:t>17</w:t>
             </w:r>
             <w:r>
               <w:rPr>
@@ -779,7 +771,7 @@
               <w:noProof/>
             </w:rPr>
           </w:pPr>
-          <w:hyperlink w:anchor="_Toc94605760" w:history="1">
+          <w:hyperlink w:anchor="_Toc95127418" w:history="1">
             <w:r>
               <w:rPr>
                 <w:rStyle w:val="Hyperlink"/>
@@ -806,7 +798,7 @@
                 <w:noProof/>
                 <w:webHidden/>
               </w:rPr>
-              <w:instrText xml:space="preserve"> PAGEREF _Toc94605760 \h </w:instrText>
+              <w:instrText xml:space="preserve"> PAGEREF _Toc95127418 \h </w:instrText>
             </w:r>
             <w:r>
               <w:rPr>
@@ -826,7 +818,7 @@
                 <w:noProof/>
                 <w:webHidden/>
               </w:rPr>
-              <w:t>7</w:t>
+              <w:t>18</w:t>
             </w:r>
             <w:r>
               <w:rPr>
@@ -848,7 +840,7 @@
               <w:noProof/>
             </w:rPr>
           </w:pPr>
-          <w:hyperlink w:anchor="_Toc94605761" w:history="1">
+          <w:hyperlink w:anchor="_Toc95127419" w:history="1">
             <w:r>
               <w:rPr>
                 <w:rStyle w:val="Hyperlink"/>
@@ -875,7 +867,7 @@
                 <w:noProof/>
                 <w:webHidden/>
               </w:rPr>
-              <w:instrText xml:space="preserve"> PAGEREF _Toc94605761 \h </w:instrText>
+              <w:instrText xml:space="preserve"> PAGEREF _Toc95127419 \h </w:instrText>
             </w:r>
             <w:r>
               <w:rPr>
@@ -895,7 +887,7 @@
                 <w:noProof/>
                 <w:webHidden/>
               </w:rPr>
-              <w:t>7</w:t>
+              <w:t>18</w:t>
             </w:r>
             <w:r>
               <w:rPr>
@@ -917,7 +909,7 @@
               <w:noProof/>
             </w:rPr>
           </w:pPr>
-          <w:hyperlink w:anchor="_Toc94605762" w:history="1">
+          <w:hyperlink w:anchor="_Toc95127420" w:history="1">
             <w:r>
               <w:rPr>
                 <w:rStyle w:val="Hyperlink"/>
@@ -944,7 +936,7 @@
                 <w:noProof/>
                 <w:webHidden/>
               </w:rPr>
-              <w:instrText xml:space="preserve"> PAGEREF _Toc94605762 \h </w:instrText>
+              <w:instrText xml:space="preserve"> PAGEREF _Toc95127420 \h </w:instrText>
             </w:r>
             <w:r>
               <w:rPr>
@@ -964,7 +956,7 @@
                 <w:noProof/>
                 <w:webHidden/>
               </w:rPr>
-              <w:t>7</w:t>
+              <w:t>18</w:t>
             </w:r>
             <w:r>
               <w:rPr>
@@ -986,7 +978,7 @@
               <w:noProof/>
             </w:rPr>
           </w:pPr>
-          <w:hyperlink w:anchor="_Toc94605763" w:history="1">
+          <w:hyperlink w:anchor="_Toc95127421" w:history="1">
             <w:r>
               <w:rPr>
                 <w:rStyle w:val="Hyperlink"/>
@@ -1013,7 +1005,7 @@
                 <w:noProof/>
                 <w:webHidden/>
               </w:rPr>
-              <w:instrText xml:space="preserve"> PAGEREF _Toc94605763 \h </w:instrText>
+              <w:instrText xml:space="preserve"> PAGEREF _Toc95127421 \h </w:instrText>
             </w:r>
             <w:r>
               <w:rPr>
@@ -1033,7 +1025,7 @@
                 <w:noProof/>
                 <w:webHidden/>
               </w:rPr>
-              <w:t>8</w:t>
+              <w:t>19</w:t>
             </w:r>
             <w:r>
               <w:rPr>
@@ -1055,7 +1047,7 @@
               <w:noProof/>
             </w:rPr>
           </w:pPr>
-          <w:hyperlink w:anchor="_Toc94605764" w:history="1">
+          <w:hyperlink w:anchor="_Toc95127422" w:history="1">
             <w:r>
               <w:rPr>
                 <w:rStyle w:val="Hyperlink"/>
@@ -1082,7 +1074,7 @@
                 <w:noProof/>
                 <w:webHidden/>
               </w:rPr>
-              <w:instrText xml:space="preserve"> PAGEREF _Toc94605764 \h </w:instrText>
+              <w:instrText xml:space="preserve"> PAGEREF _Toc95127422 \h </w:instrText>
             </w:r>
             <w:r>
               <w:rPr>
@@ -1102,7 +1094,7 @@
                 <w:noProof/>
                 <w:webHidden/>
               </w:rPr>
-              <w:t>8</w:t>
+              <w:t>19</w:t>
             </w:r>
             <w:r>
               <w:rPr>
@@ -1124,7 +1116,7 @@
               <w:noProof/>
             </w:rPr>
           </w:pPr>
-          <w:hyperlink w:anchor="_Toc94605765" w:history="1">
+          <w:hyperlink w:anchor="_Toc95127423" w:history="1">
             <w:r>
               <w:rPr>
                 <w:rStyle w:val="Hyperlink"/>
@@ -1151,7 +1143,7 @@
                 <w:noProof/>
                 <w:webHidden/>
               </w:rPr>
-              <w:instrText xml:space="preserve"> PAGEREF _Toc94605765 \h </w:instrText>
+              <w:instrText xml:space="preserve"> PAGEREF _Toc95127423 \h </w:instrText>
             </w:r>
             <w:r>
               <w:rPr>
@@ -1171,7 +1163,7 @@
                 <w:noProof/>
                 <w:webHidden/>
               </w:rPr>
-              <w:t>8</w:t>
+              <w:t>19</w:t>
             </w:r>
             <w:r>
               <w:rPr>
@@ -1193,7 +1185,7 @@
               <w:noProof/>
             </w:rPr>
           </w:pPr>
-          <w:hyperlink w:anchor="_Toc94605766" w:history="1">
+          <w:hyperlink w:anchor="_Toc95127424" w:history="1">
             <w:r>
               <w:rPr>
                 <w:rStyle w:val="Hyperlink"/>
@@ -1220,7 +1212,7 @@
                 <w:noProof/>
                 <w:webHidden/>
               </w:rPr>
-              <w:instrText xml:space="preserve"> PAGEREF _Toc94605766 \h </w:instrText>
+              <w:instrText xml:space="preserve"> PAGEREF _Toc95127424 \h </w:instrText>
             </w:r>
             <w:r>
               <w:rPr>
@@ -1240,7 +1232,7 @@
                 <w:noProof/>
                 <w:webHidden/>
               </w:rPr>
-              <w:t>9</w:t>
+              <w:t>20</w:t>
             </w:r>
             <w:r>
               <w:rPr>
@@ -1262,7 +1254,7 @@
               <w:noProof/>
             </w:rPr>
           </w:pPr>
-          <w:hyperlink w:anchor="_Toc94605767" w:history="1">
+          <w:hyperlink w:anchor="_Toc95127425" w:history="1">
             <w:r>
               <w:rPr>
                 <w:rStyle w:val="Hyperlink"/>
@@ -1289,7 +1281,7 @@
                 <w:noProof/>
                 <w:webHidden/>
               </w:rPr>
-              <w:instrText xml:space="preserve"> PAGEREF _Toc94605767 \h </w:instrText>
+              <w:instrText xml:space="preserve"> PAGEREF _Toc95127425 \h </w:instrText>
             </w:r>
             <w:r>
               <w:rPr>
@@ -1309,7 +1301,7 @@
                 <w:noProof/>
                 <w:webHidden/>
               </w:rPr>
-              <w:t>9</w:t>
+              <w:t>20</w:t>
             </w:r>
             <w:r>
               <w:rPr>
@@ -1331,7 +1323,7 @@
               <w:noProof/>
             </w:rPr>
           </w:pPr>
-          <w:hyperlink w:anchor="_Toc94605768" w:history="1">
+          <w:hyperlink w:anchor="_Toc95127426" w:history="1">
             <w:r>
               <w:rPr>
                 <w:rStyle w:val="Hyperlink"/>
@@ -1358,7 +1350,7 @@
                 <w:noProof/>
                 <w:webHidden/>
               </w:rPr>
-              <w:instrText xml:space="preserve"> PAGEREF _Toc94605768 \h </w:instrText>
+              <w:instrText xml:space="preserve"> PAGEREF _Toc95127426 \h </w:instrText>
             </w:r>
             <w:r>
               <w:rPr>
@@ -1378,7 +1370,7 @@
                 <w:noProof/>
                 <w:webHidden/>
               </w:rPr>
-              <w:t>9</w:t>
+              <w:t>20</w:t>
             </w:r>
             <w:r>
               <w:rPr>
@@ -1400,7 +1392,7 @@
               <w:noProof/>
             </w:rPr>
           </w:pPr>
-          <w:hyperlink w:anchor="_Toc94605769" w:history="1">
+          <w:hyperlink w:anchor="_Toc95127427" w:history="1">
             <w:r>
               <w:rPr>
                 <w:rStyle w:val="Hyperlink"/>
@@ -1427,7 +1419,7 @@
                 <w:noProof/>
                 <w:webHidden/>
               </w:rPr>
-              <w:instrText xml:space="preserve"> PAGEREF _Toc94605769 \h </w:instrText>
+              <w:instrText xml:space="preserve"> PAGEREF _Toc95127427 \h </w:instrText>
             </w:r>
             <w:r>
               <w:rPr>
@@ -1447,7 +1439,7 @@
                 <w:noProof/>
                 <w:webHidden/>
               </w:rPr>
-              <w:t>9</w:t>
+              <w:t>20</w:t>
             </w:r>
             <w:r>
               <w:rPr>
@@ -1469,7 +1461,7 @@
               <w:noProof/>
             </w:rPr>
           </w:pPr>
-          <w:hyperlink w:anchor="_Toc94605770" w:history="1">
+          <w:hyperlink w:anchor="_Toc95127428" w:history="1">
             <w:r>
               <w:rPr>
                 <w:rStyle w:val="Hyperlink"/>
@@ -1496,7 +1488,7 @@
                 <w:noProof/>
                 <w:webHidden/>
               </w:rPr>
-              <w:instrText xml:space="preserve"> PAGEREF _Toc94605770 \h </w:instrText>
+              <w:instrText xml:space="preserve"> PAGEREF _Toc95127428 \h </w:instrText>
             </w:r>
             <w:r>
               <w:rPr>
@@ -1516,7 +1508,7 @@
                 <w:noProof/>
                 <w:webHidden/>
               </w:rPr>
-              <w:t>10</w:t>
+              <w:t>21</w:t>
             </w:r>
             <w:r>
               <w:rPr>
@@ -1538,7 +1530,7 @@
               <w:noProof/>
             </w:rPr>
           </w:pPr>
-          <w:hyperlink w:anchor="_Toc94605771" w:history="1">
+          <w:hyperlink w:anchor="_Toc95127429" w:history="1">
             <w:r>
               <w:rPr>
                 <w:rStyle w:val="Hyperlink"/>
@@ -1565,7 +1557,7 @@
                 <w:noProof/>
                 <w:webHidden/>
               </w:rPr>
-              <w:instrText xml:space="preserve"> PAGEREF _Toc94605771 \h </w:instrText>
+              <w:instrText xml:space="preserve"> PAGEREF _Toc95127429 \h </w:instrText>
             </w:r>
             <w:r>
               <w:rPr>
@@ -1585,7 +1577,7 @@
                 <w:noProof/>
                 <w:webHidden/>
               </w:rPr>
-              <w:t>10</w:t>
+              <w:t>21</w:t>
             </w:r>
             <w:r>
               <w:rPr>
@@ -1607,7 +1599,7 @@
               <w:noProof/>
             </w:rPr>
           </w:pPr>
-          <w:hyperlink w:anchor="_Toc94605772" w:history="1">
+          <w:hyperlink w:anchor="_Toc95127430" w:history="1">
             <w:r>
               <w:rPr>
                 <w:rStyle w:val="Hyperlink"/>
@@ -1634,7 +1626,7 @@
                 <w:noProof/>
                 <w:webHidden/>
               </w:rPr>
-              <w:instrText xml:space="preserve"> PAGEREF _Toc94605772 \h </w:instrText>
+              <w:instrText xml:space="preserve"> PAGEREF _Toc95127430 \h </w:instrText>
             </w:r>
             <w:r>
               <w:rPr>
@@ -1654,7 +1646,7 @@
                 <w:noProof/>
                 <w:webHidden/>
               </w:rPr>
-              <w:t>10</w:t>
+              <w:t>21</w:t>
             </w:r>
             <w:r>
               <w:rPr>
@@ -1676,7 +1668,7 @@
               <w:noProof/>
             </w:rPr>
           </w:pPr>
-          <w:hyperlink w:anchor="_Toc94605773" w:history="1">
+          <w:hyperlink w:anchor="_Toc95127431" w:history="1">
             <w:r>
               <w:rPr>
                 <w:rStyle w:val="Hyperlink"/>
@@ -1703,7 +1695,7 @@
                 <w:noProof/>
                 <w:webHidden/>
               </w:rPr>
-              <w:instrText xml:space="preserve"> PAGEREF _Toc94605773 \h </w:instrText>
+              <w:instrText xml:space="preserve"> PAGEREF _Toc95127431 \h </w:instrText>
             </w:r>
             <w:r>
               <w:rPr>
@@ -1723,7 +1715,7 @@
                 <w:noProof/>
                 <w:webHidden/>
               </w:rPr>
-              <w:t>10</w:t>
+              <w:t>21</w:t>
             </w:r>
             <w:r>
               <w:rPr>
@@ -1745,7 +1737,7 @@
               <w:noProof/>
             </w:rPr>
           </w:pPr>
-          <w:hyperlink w:anchor="_Toc94605774" w:history="1">
+          <w:hyperlink w:anchor="_Toc95127432" w:history="1">
             <w:r>
               <w:rPr>
                 <w:rStyle w:val="Hyperlink"/>
@@ -1772,7 +1764,7 @@
                 <w:noProof/>
                 <w:webHidden/>
               </w:rPr>
-              <w:instrText xml:space="preserve"> PAGEREF _Toc94605774 \h </w:instrText>
+              <w:instrText xml:space="preserve"> PAGEREF _Toc95127432 \h </w:instrText>
             </w:r>
             <w:r>
               <w:rPr>
@@ -1792,7 +1784,76 @@
                 <w:noProof/>
                 <w:webHidden/>
               </w:rPr>
-              <w:t>11</w:t>
+              <w:t>22</w:t>
+            </w:r>
+            <w:r>
+              <w:rPr>
+                <w:noProof/>
+                <w:webHidden/>
+              </w:rPr>
+              <w:fldChar w:fldCharType="end"/>
+            </w:r>
+          </w:hyperlink>
+        </w:p>
+        <w:p>
+          <w:pPr>
+            <w:pStyle w:val="TOC2"/>
+            <w:tabs>
+              <w:tab w:val="right" w:leader="dot" w:pos="9350"/>
+            </w:tabs>
+            <w:rPr>
+              <w:rFonts w:eastAsiaTheme="minorEastAsia"/>
+              <w:noProof/>
+            </w:rPr>
+          </w:pPr>
+          <w:hyperlink w:anchor="_Toc95127433" w:history="1">
+            <w:r>
+              <w:rPr>
+                <w:rStyle w:val="Hyperlink"/>
+                <w:noProof/>
+              </w:rPr>
+              <w:t>Appendix A</w:t>
+            </w:r>
+            <w:r>
+              <w:rPr>
+                <w:noProof/>
+                <w:webHidden/>
+              </w:rPr>
+              <w:tab/>
+            </w:r>
+            <w:r>
+              <w:rPr>
+                <w:noProof/>
+                <w:webHidden/>
+              </w:rPr>
+              <w:fldChar w:fldCharType="begin"/>
+            </w:r>
+            <w:r>
+              <w:rPr>
+                <w:noProof/>
+                <w:webHidden/>
+              </w:rPr>
+              <w:instrText xml:space="preserve"> PAGEREF _Toc95127433 \h </w:instrText>
+            </w:r>
+            <w:r>
+              <w:rPr>
+                <w:noProof/>
+                <w:webHidden/>
+              </w:rPr>
+            </w:r>
+            <w:r>
+              <w:rPr>
+                <w:noProof/>
+                <w:webHidden/>
+              </w:rPr>
+              <w:fldChar w:fldCharType="separate"/>
+            </w:r>
+            <w:r>
+              <w:rPr>
+                <w:noProof/>
+                <w:webHidden/>
+              </w:rPr>
+              <w:t>23</w:t>
             </w:r>
             <w:r>
               <w:rPr>
@@ -1888,7 +1949,7 @@
           <w:szCs w:val="48"/>
         </w:rPr>
       </w:pPr>
-      <w:bookmarkStart w:id="0" w:name="_Toc94605751"/>
+      <w:bookmarkStart w:id="0" w:name="_Toc95127409"/>
       <w:r>
         <w:rPr>
           <w:rStyle w:val="Heading1Char"/>
@@ -1909,7 +1970,7 @@
       <w:pPr>
         <w:pStyle w:val="Heading2"/>
       </w:pPr>
-      <w:bookmarkStart w:id="1" w:name="_Toc94605752"/>
+      <w:bookmarkStart w:id="1" w:name="_Toc95127410"/>
       <w:r>
         <w:t>Project Description</w:t>
       </w:r>
@@ -1927,19 +1988,6 @@
           <w:color w:val="70AD47" w:themeColor="accent6"/>
         </w:rPr>
         <w:t xml:space="preserve">Project description &amp; List of features implemented in release 1 </w:t>
-      </w:r>
-    </w:p>
-    <w:p>
-      <w:pPr>
-        <w:rPr>
-          <w:color w:val="70AD47" w:themeColor="accent6"/>
-        </w:rPr>
-      </w:pPr>
-      <w:r>
-        <w:rPr>
-          <w:color w:val="70AD47" w:themeColor="accent6"/>
-        </w:rPr>
-        <w:t xml:space="preserve">Sample screenshots of your application 10 </w:t>
       </w:r>
     </w:p>
     <w:p/>
@@ -2000,19 +2048,154 @@
         <w:t>A possible secondary stretch feature would be a repository for students to upload a particular professor's general assignment scheduling for a specific class. For example, it would allow students to see if their CIS 350 class will have a semester-long group project as opposed to CIS 241 having four individual projects throughout the semester.</w:t>
       </w:r>
     </w:p>
-    <w:p/>
-    <w:p>
-      <w:r>
-        <w:br w:type="page"/>
+    <w:p>
+      <w:pPr>
+        <w:rPr>
+          <w:strike/>
+          <w:color w:val="70AD47" w:themeColor="accent6"/>
+        </w:rPr>
+      </w:pPr>
+      <w:r>
+        <w:rPr>
+          <w:strike/>
+          <w:color w:val="70AD47" w:themeColor="accent6"/>
+        </w:rPr>
+        <w:t xml:space="preserve">Sample screenshots of your application 10 </w:t>
       </w:r>
     </w:p>
     <w:p>
       <w:pPr>
         <w:pStyle w:val="Heading2"/>
       </w:pPr>
-      <w:bookmarkStart w:id="2" w:name="_Toc94605753"/>
-      <w:r>
-        <w:lastRenderedPageBreak/>
+      <w:r>
+        <w:t xml:space="preserve">Screenshots </w:t>
+      </w:r>
+    </w:p>
+    <w:p>
+      <w:r>
+        <w:drawing>
+          <wp:inline distT="0" distB="0" distL="0" distR="0" wp14:anchorId="6E4FF340" wp14:editId="4866E1E7">
+            <wp:extent cx="1536192" cy="2761488"/>
+            <wp:effectExtent l="0" t="0" r="6985" b="1270"/>
+            <wp:docPr id="1" name="Picture 1" descr="Graphical user interface, text, application&#10;&#10;Description automatically generated"/>
+            <wp:cNvGraphicFramePr>
+              <a:graphicFrameLocks xmlns:a="http://schemas.openxmlformats.org/drawingml/2006/main" noChangeAspect="1"/>
+            </wp:cNvGraphicFramePr>
+            <a:graphic xmlns:a="http://schemas.openxmlformats.org/drawingml/2006/main">
+              <a:graphicData uri="http://schemas.openxmlformats.org/drawingml/2006/picture">
+                <pic:pic xmlns:pic="http://schemas.openxmlformats.org/drawingml/2006/picture">
+                  <pic:nvPicPr>
+                    <pic:cNvPr id="1" name="Picture 1" descr="Graphical user interface, text, application&#10;&#10;Description automatically generated"/>
+                    <pic:cNvPicPr/>
+                  </pic:nvPicPr>
+                  <pic:blipFill>
+                    <a:blip r:embed="rId8"/>
+                    <a:stretch>
+                      <a:fillRect/>
+                    </a:stretch>
+                  </pic:blipFill>
+                  <pic:spPr>
+                    <a:xfrm>
+                      <a:off x="0" y="0"/>
+                      <a:ext cx="1536192" cy="2761488"/>
+                    </a:xfrm>
+                    <a:prstGeom prst="rect">
+                      <a:avLst/>
+                    </a:prstGeom>
+                  </pic:spPr>
+                </pic:pic>
+              </a:graphicData>
+            </a:graphic>
+          </wp:inline>
+        </w:drawing>
+      </w:r>
+      <w:r>
+        <w:drawing>
+          <wp:inline distT="0" distB="0" distL="0" distR="0" wp14:anchorId="02DDC6CB" wp14:editId="2DF52DA4">
+            <wp:extent cx="1545336" cy="2770632"/>
+            <wp:effectExtent l="0" t="0" r="0" b="0"/>
+            <wp:docPr id="2" name="Picture 2" descr="A close-up of a cell phone&#10;&#10;Description automatically generated with medium confidence"/>
+            <wp:cNvGraphicFramePr>
+              <a:graphicFrameLocks xmlns:a="http://schemas.openxmlformats.org/drawingml/2006/main" noChangeAspect="1"/>
+            </wp:cNvGraphicFramePr>
+            <a:graphic xmlns:a="http://schemas.openxmlformats.org/drawingml/2006/main">
+              <a:graphicData uri="http://schemas.openxmlformats.org/drawingml/2006/picture">
+                <pic:pic xmlns:pic="http://schemas.openxmlformats.org/drawingml/2006/picture">
+                  <pic:nvPicPr>
+                    <pic:cNvPr id="2" name="Picture 2" descr="A close-up of a cell phone&#10;&#10;Description automatically generated with medium confidence"/>
+                    <pic:cNvPicPr/>
+                  </pic:nvPicPr>
+                  <pic:blipFill>
+                    <a:blip r:embed="rId9"/>
+                    <a:stretch>
+                      <a:fillRect/>
+                    </a:stretch>
+                  </pic:blipFill>
+                  <pic:spPr>
+                    <a:xfrm>
+                      <a:off x="0" y="0"/>
+                      <a:ext cx="1545336" cy="2770632"/>
+                    </a:xfrm>
+                    <a:prstGeom prst="rect">
+                      <a:avLst/>
+                    </a:prstGeom>
+                  </pic:spPr>
+                </pic:pic>
+              </a:graphicData>
+            </a:graphic>
+          </wp:inline>
+        </w:drawing>
+      </w:r>
+      <w:r>
+        <w:drawing>
+          <wp:inline distT="0" distB="0" distL="0" distR="0" wp14:anchorId="5897CC05" wp14:editId="31E4B46F">
+            <wp:extent cx="1527048" cy="2743200"/>
+            <wp:effectExtent l="0" t="0" r="0" b="0"/>
+            <wp:docPr id="4" name="Picture 4" descr="Graphical user interface, text, application, chat or text message&#10;&#10;Description automatically generated"/>
+            <wp:cNvGraphicFramePr>
+              <a:graphicFrameLocks xmlns:a="http://schemas.openxmlformats.org/drawingml/2006/main" noChangeAspect="1"/>
+            </wp:cNvGraphicFramePr>
+            <a:graphic xmlns:a="http://schemas.openxmlformats.org/drawingml/2006/main">
+              <a:graphicData uri="http://schemas.openxmlformats.org/drawingml/2006/picture">
+                <pic:pic xmlns:pic="http://schemas.openxmlformats.org/drawingml/2006/picture">
+                  <pic:nvPicPr>
+                    <pic:cNvPr id="4" name="Picture 4" descr="Graphical user interface, text, application, chat or text message&#10;&#10;Description automatically generated"/>
+                    <pic:cNvPicPr/>
+                  </pic:nvPicPr>
+                  <pic:blipFill>
+                    <a:blip r:embed="rId10"/>
+                    <a:stretch>
+                      <a:fillRect/>
+                    </a:stretch>
+                  </pic:blipFill>
+                  <pic:spPr>
+                    <a:xfrm>
+                      <a:off x="0" y="0"/>
+                      <a:ext cx="1527048" cy="2743200"/>
+                    </a:xfrm>
+                    <a:prstGeom prst="rect">
+                      <a:avLst/>
+                    </a:prstGeom>
+                  </pic:spPr>
+                </pic:pic>
+              </a:graphicData>
+            </a:graphic>
+          </wp:inline>
+        </w:drawing>
+      </w:r>
+    </w:p>
+    <w:p>
+      <w:r>
+        <w:br w:type="page"/>
+      </w:r>
+    </w:p>
+    <w:p/>
+    <w:p>
+      <w:pPr>
+        <w:pStyle w:val="Heading2"/>
+      </w:pPr>
+      <w:bookmarkStart w:id="2" w:name="_Toc95127411"/>
+      <w:r>
         <w:t>Use Case</w:t>
       </w:r>
       <w:bookmarkEnd w:id="2"/>
@@ -2022,7 +2205,7 @@
       <w:pPr>
         <w:pStyle w:val="Heading3"/>
       </w:pPr>
-      <w:bookmarkStart w:id="3" w:name="_Toc94605754"/>
+      <w:bookmarkStart w:id="3" w:name="_Toc95127412"/>
       <w:r>
         <w:t>Use Case Diagrams</w:t>
       </w:r>
@@ -2065,7 +2248,7 @@
                     </pic:cNvPicPr>
                   </pic:nvPicPr>
                   <pic:blipFill>
-                    <a:blip r:embed="rId8">
+                    <a:blip r:embed="rId11">
                       <a:extLst>
                         <a:ext uri="{28A0092B-C50C-407E-A947-70E740481C1C}">
                           <a14:useLocalDpi xmlns:a14="http://schemas.microsoft.com/office/drawing/2010/main" val="0"/>
@@ -2109,7 +2292,7 @@
       <w:pPr>
         <w:pStyle w:val="Heading3"/>
       </w:pPr>
-      <w:bookmarkStart w:id="4" w:name="_Toc94605755"/>
+      <w:bookmarkStart w:id="4" w:name="_Toc95127413"/>
       <w:r>
         <w:lastRenderedPageBreak/>
         <w:t>Use Case Descriptions</w:t>
@@ -4195,7 +4378,6 @@
                 <w:sz w:val="24"/>
                 <w:szCs w:val="24"/>
               </w:rPr>
-              <w:lastRenderedPageBreak/>
               <w:t>Minimal Guarantees</w:t>
             </w:r>
           </w:p>
@@ -5345,7 +5527,6 @@
                 <w:sz w:val="24"/>
                 <w:szCs w:val="24"/>
               </w:rPr>
-              <w:lastRenderedPageBreak/>
               <w:t>Minimal Guarantees</w:t>
             </w:r>
           </w:p>
@@ -6233,7 +6414,6 @@
                 <w:sz w:val="24"/>
                 <w:szCs w:val="24"/>
               </w:rPr>
-              <w:lastRenderedPageBreak/>
               <w:t>Alternate Flows</w:t>
             </w:r>
           </w:p>
@@ -7383,7 +7563,6 @@
                 <w:sz w:val="24"/>
                 <w:szCs w:val="24"/>
               </w:rPr>
-              <w:lastRenderedPageBreak/>
               <w:t>Alternate Flows</w:t>
             </w:r>
           </w:p>
@@ -8533,7 +8712,6 @@
                 <w:sz w:val="24"/>
                 <w:szCs w:val="24"/>
               </w:rPr>
-              <w:lastRenderedPageBreak/>
               <w:t>Alternate Flows</w:t>
             </w:r>
           </w:p>
@@ -12488,7 +12666,7 @@
       <w:pPr>
         <w:pStyle w:val="Heading2"/>
       </w:pPr>
-      <w:bookmarkStart w:id="5" w:name="_Toc94605756"/>
+      <w:bookmarkStart w:id="5" w:name="_Toc95127414"/>
       <w:r>
         <w:lastRenderedPageBreak/>
         <w:t>Design Diagrams</w:t>
@@ -12509,18 +12687,281 @@
       </w:r>
     </w:p>
     <w:p/>
-    <w:p/>
-    <w:p/>
+    <w:p>
+      <w:r>
+        <w:drawing>
+          <wp:inline distT="0" distB="0" distL="0" distR="0" wp14:anchorId="1A2DF183" wp14:editId="05A32CF7">
+            <wp:extent cx="1517904" cy="1517904"/>
+            <wp:effectExtent l="0" t="0" r="6350" b="6350"/>
+            <wp:docPr id="5" name="Picture 5" descr="Graphical user interface&#10;&#10;Description automatically generated"/>
+            <wp:cNvGraphicFramePr>
+              <a:graphicFrameLocks xmlns:a="http://schemas.openxmlformats.org/drawingml/2006/main" noChangeAspect="1"/>
+            </wp:cNvGraphicFramePr>
+            <a:graphic xmlns:a="http://schemas.openxmlformats.org/drawingml/2006/main">
+              <a:graphicData uri="http://schemas.openxmlformats.org/drawingml/2006/picture">
+                <pic:pic xmlns:pic="http://schemas.openxmlformats.org/drawingml/2006/picture">
+                  <pic:nvPicPr>
+                    <pic:cNvPr id="5" name="Picture 5" descr="Graphical user interface&#10;&#10;Description automatically generated"/>
+                    <pic:cNvPicPr/>
+                  </pic:nvPicPr>
+                  <pic:blipFill>
+                    <a:blip r:embed="rId12"/>
+                    <a:stretch>
+                      <a:fillRect/>
+                    </a:stretch>
+                  </pic:blipFill>
+                  <pic:spPr>
+                    <a:xfrm>
+                      <a:off x="0" y="0"/>
+                      <a:ext cx="1517904" cy="1517904"/>
+                    </a:xfrm>
+                    <a:prstGeom prst="rect">
+                      <a:avLst/>
+                    </a:prstGeom>
+                  </pic:spPr>
+                </pic:pic>
+              </a:graphicData>
+            </a:graphic>
+          </wp:inline>
+        </w:drawing>
+      </w:r>
+      <w:r>
+        <w:drawing>
+          <wp:inline distT="0" distB="0" distL="0" distR="0" wp14:anchorId="67A7AED3" wp14:editId="1F1A7394">
+            <wp:extent cx="1517904" cy="1517904"/>
+            <wp:effectExtent l="0" t="0" r="6350" b="6350"/>
+            <wp:docPr id="6" name="Picture 6" descr="Graphical user interface&#10;&#10;Description automatically generated"/>
+            <wp:cNvGraphicFramePr>
+              <a:graphicFrameLocks xmlns:a="http://schemas.openxmlformats.org/drawingml/2006/main" noChangeAspect="1"/>
+            </wp:cNvGraphicFramePr>
+            <a:graphic xmlns:a="http://schemas.openxmlformats.org/drawingml/2006/main">
+              <a:graphicData uri="http://schemas.openxmlformats.org/drawingml/2006/picture">
+                <pic:pic xmlns:pic="http://schemas.openxmlformats.org/drawingml/2006/picture">
+                  <pic:nvPicPr>
+                    <pic:cNvPr id="6" name="Picture 6" descr="Graphical user interface&#10;&#10;Description automatically generated"/>
+                    <pic:cNvPicPr/>
+                  </pic:nvPicPr>
+                  <pic:blipFill>
+                    <a:blip r:embed="rId13"/>
+                    <a:stretch>
+                      <a:fillRect/>
+                    </a:stretch>
+                  </pic:blipFill>
+                  <pic:spPr>
+                    <a:xfrm>
+                      <a:off x="0" y="0"/>
+                      <a:ext cx="1517904" cy="1517904"/>
+                    </a:xfrm>
+                    <a:prstGeom prst="rect">
+                      <a:avLst/>
+                    </a:prstGeom>
+                  </pic:spPr>
+                </pic:pic>
+              </a:graphicData>
+            </a:graphic>
+          </wp:inline>
+        </w:drawing>
+      </w:r>
+      <w:r>
+        <w:drawing>
+          <wp:inline distT="0" distB="0" distL="0" distR="0" wp14:anchorId="4D867C08" wp14:editId="126F2F04">
+            <wp:extent cx="1517904" cy="1600200"/>
+            <wp:effectExtent l="0" t="0" r="6350" b="0"/>
+            <wp:docPr id="7" name="Picture 7" descr="A screenshot of a computer&#10;&#10;Description automatically generated with medium confidence"/>
+            <wp:cNvGraphicFramePr>
+              <a:graphicFrameLocks xmlns:a="http://schemas.openxmlformats.org/drawingml/2006/main" noChangeAspect="1"/>
+            </wp:cNvGraphicFramePr>
+            <a:graphic xmlns:a="http://schemas.openxmlformats.org/drawingml/2006/main">
+              <a:graphicData uri="http://schemas.openxmlformats.org/drawingml/2006/picture">
+                <pic:pic xmlns:pic="http://schemas.openxmlformats.org/drawingml/2006/picture">
+                  <pic:nvPicPr>
+                    <pic:cNvPr id="7" name="Picture 7" descr="A screenshot of a computer&#10;&#10;Description automatically generated with medium confidence"/>
+                    <pic:cNvPicPr/>
+                  </pic:nvPicPr>
+                  <pic:blipFill>
+                    <a:blip r:embed="rId14"/>
+                    <a:stretch>
+                      <a:fillRect/>
+                    </a:stretch>
+                  </pic:blipFill>
+                  <pic:spPr>
+                    <a:xfrm>
+                      <a:off x="0" y="0"/>
+                      <a:ext cx="1517904" cy="1600200"/>
+                    </a:xfrm>
+                    <a:prstGeom prst="rect">
+                      <a:avLst/>
+                    </a:prstGeom>
+                  </pic:spPr>
+                </pic:pic>
+              </a:graphicData>
+            </a:graphic>
+          </wp:inline>
+        </w:drawing>
+      </w:r>
+      <w:r>
+        <w:drawing>
+          <wp:inline distT="0" distB="0" distL="0" distR="0" wp14:anchorId="3CE77E3C" wp14:editId="53E8C1E6">
+            <wp:extent cx="1746504" cy="1517904"/>
+            <wp:effectExtent l="0" t="0" r="6350" b="6350"/>
+            <wp:docPr id="9" name="Picture 9" descr="Graphical user interface, text, application&#10;&#10;Description automatically generated"/>
+            <wp:cNvGraphicFramePr>
+              <a:graphicFrameLocks xmlns:a="http://schemas.openxmlformats.org/drawingml/2006/main" noChangeAspect="1"/>
+            </wp:cNvGraphicFramePr>
+            <a:graphic xmlns:a="http://schemas.openxmlformats.org/drawingml/2006/main">
+              <a:graphicData uri="http://schemas.openxmlformats.org/drawingml/2006/picture">
+                <pic:pic xmlns:pic="http://schemas.openxmlformats.org/drawingml/2006/picture">
+                  <pic:nvPicPr>
+                    <pic:cNvPr id="9" name="Picture 9" descr="Graphical user interface, text, application&#10;&#10;Description automatically generated"/>
+                    <pic:cNvPicPr/>
+                  </pic:nvPicPr>
+                  <pic:blipFill>
+                    <a:blip r:embed="rId15"/>
+                    <a:stretch>
+                      <a:fillRect/>
+                    </a:stretch>
+                  </pic:blipFill>
+                  <pic:spPr>
+                    <a:xfrm>
+                      <a:off x="0" y="0"/>
+                      <a:ext cx="1746504" cy="1517904"/>
+                    </a:xfrm>
+                    <a:prstGeom prst="rect">
+                      <a:avLst/>
+                    </a:prstGeom>
+                  </pic:spPr>
+                </pic:pic>
+              </a:graphicData>
+            </a:graphic>
+          </wp:inline>
+        </w:drawing>
+      </w:r>
+      <w:r>
+        <w:drawing>
+          <wp:inline distT="0" distB="0" distL="0" distR="0" wp14:anchorId="735B7214" wp14:editId="2654A042">
+            <wp:extent cx="1517904" cy="1517904"/>
+            <wp:effectExtent l="0" t="0" r="6350" b="6350"/>
+            <wp:docPr id="10" name="Picture 10" descr="Text&#10;&#10;Description automatically generated"/>
+            <wp:cNvGraphicFramePr>
+              <a:graphicFrameLocks xmlns:a="http://schemas.openxmlformats.org/drawingml/2006/main" noChangeAspect="1"/>
+            </wp:cNvGraphicFramePr>
+            <a:graphic xmlns:a="http://schemas.openxmlformats.org/drawingml/2006/main">
+              <a:graphicData uri="http://schemas.openxmlformats.org/drawingml/2006/picture">
+                <pic:pic xmlns:pic="http://schemas.openxmlformats.org/drawingml/2006/picture">
+                  <pic:nvPicPr>
+                    <pic:cNvPr id="10" name="Picture 10" descr="Text&#10;&#10;Description automatically generated"/>
+                    <pic:cNvPicPr/>
+                  </pic:nvPicPr>
+                  <pic:blipFill>
+                    <a:blip r:embed="rId16"/>
+                    <a:stretch>
+                      <a:fillRect/>
+                    </a:stretch>
+                  </pic:blipFill>
+                  <pic:spPr>
+                    <a:xfrm>
+                      <a:off x="0" y="0"/>
+                      <a:ext cx="1517904" cy="1517904"/>
+                    </a:xfrm>
+                    <a:prstGeom prst="rect">
+                      <a:avLst/>
+                    </a:prstGeom>
+                  </pic:spPr>
+                </pic:pic>
+              </a:graphicData>
+            </a:graphic>
+          </wp:inline>
+        </w:drawing>
+      </w:r>
+    </w:p>
+    <w:p>
+      <w:r>
+        <w:lastRenderedPageBreak/>
+        <w:drawing>
+          <wp:inline distT="0" distB="0" distL="0" distR="0" wp14:anchorId="4C0CBAF5" wp14:editId="1F6D204C">
+            <wp:extent cx="3376295" cy="8229600"/>
+            <wp:effectExtent l="0" t="0" r="0" b="0"/>
+            <wp:docPr id="11" name="Picture 11" descr="A screenshot of a computer&#10;&#10;Description automatically generated with medium confidence"/>
+            <wp:cNvGraphicFramePr>
+              <a:graphicFrameLocks xmlns:a="http://schemas.openxmlformats.org/drawingml/2006/main" noChangeAspect="1"/>
+            </wp:cNvGraphicFramePr>
+            <a:graphic xmlns:a="http://schemas.openxmlformats.org/drawingml/2006/main">
+              <a:graphicData uri="http://schemas.openxmlformats.org/drawingml/2006/picture">
+                <pic:pic xmlns:pic="http://schemas.openxmlformats.org/drawingml/2006/picture">
+                  <pic:nvPicPr>
+                    <pic:cNvPr id="11" name="Picture 11" descr="A screenshot of a computer&#10;&#10;Description automatically generated with medium confidence"/>
+                    <pic:cNvPicPr/>
+                  </pic:nvPicPr>
+                  <pic:blipFill>
+                    <a:blip r:embed="rId17"/>
+                    <a:stretch>
+                      <a:fillRect/>
+                    </a:stretch>
+                  </pic:blipFill>
+                  <pic:spPr>
+                    <a:xfrm>
+                      <a:off x="0" y="0"/>
+                      <a:ext cx="3376295" cy="8229600"/>
+                    </a:xfrm>
+                    <a:prstGeom prst="rect">
+                      <a:avLst/>
+                    </a:prstGeom>
+                  </pic:spPr>
+                </pic:pic>
+              </a:graphicData>
+            </a:graphic>
+          </wp:inline>
+        </w:drawing>
+      </w:r>
+    </w:p>
     <w:p>
       <w:r>
         <w:br w:type="page"/>
+      </w:r>
+      <w:r>
+        <w:lastRenderedPageBreak/>
+        <w:drawing>
+          <wp:inline distT="0" distB="0" distL="0" distR="0" wp14:anchorId="608195FF" wp14:editId="66644A30">
+            <wp:extent cx="3376295" cy="8229600"/>
+            <wp:effectExtent l="0" t="0" r="0" b="0"/>
+            <wp:docPr id="12" name="Picture 12" descr="A picture containing graphical user interface&#10;&#10;Description automatically generated"/>
+            <wp:cNvGraphicFramePr>
+              <a:graphicFrameLocks xmlns:a="http://schemas.openxmlformats.org/drawingml/2006/main" noChangeAspect="1"/>
+            </wp:cNvGraphicFramePr>
+            <a:graphic xmlns:a="http://schemas.openxmlformats.org/drawingml/2006/main">
+              <a:graphicData uri="http://schemas.openxmlformats.org/drawingml/2006/picture">
+                <pic:pic xmlns:pic="http://schemas.openxmlformats.org/drawingml/2006/picture">
+                  <pic:nvPicPr>
+                    <pic:cNvPr id="12" name="Picture 12" descr="A picture containing graphical user interface&#10;&#10;Description automatically generated"/>
+                    <pic:cNvPicPr/>
+                  </pic:nvPicPr>
+                  <pic:blipFill>
+                    <a:blip r:embed="rId18"/>
+                    <a:stretch>
+                      <a:fillRect/>
+                    </a:stretch>
+                  </pic:blipFill>
+                  <pic:spPr>
+                    <a:xfrm>
+                      <a:off x="0" y="0"/>
+                      <a:ext cx="3376295" cy="8229600"/>
+                    </a:xfrm>
+                    <a:prstGeom prst="rect">
+                      <a:avLst/>
+                    </a:prstGeom>
+                  </pic:spPr>
+                </pic:pic>
+              </a:graphicData>
+            </a:graphic>
+          </wp:inline>
+        </w:drawing>
       </w:r>
     </w:p>
     <w:p>
       <w:pPr>
         <w:pStyle w:val="Heading2"/>
       </w:pPr>
-      <w:bookmarkStart w:id="6" w:name="_Toc94605757"/>
+      <w:bookmarkStart w:id="6" w:name="_Toc95127415"/>
       <w:r>
         <w:lastRenderedPageBreak/>
         <w:t>Source Code Anal</w:t>
@@ -12545,7 +12986,7 @@
       <w:pPr>
         <w:pStyle w:val="Heading3"/>
       </w:pPr>
-      <w:bookmarkStart w:id="7" w:name="_Toc94605758"/>
+      <w:bookmarkStart w:id="7" w:name="_Toc95127416"/>
       <w:r>
         <w:t>Coding Standards</w:t>
       </w:r>
@@ -12561,21 +13002,7 @@
         <w:rPr>
           <w:color w:val="70AD47" w:themeColor="accent6"/>
         </w:rPr>
-        <w:t xml:space="preserve"> • Enforcing coding standards/conformance (using tools like </w:t>
-      </w:r>
-      <w:proofErr w:type="spellStart"/>
-      <w:r>
-        <w:rPr>
-          <w:color w:val="70AD47" w:themeColor="accent6"/>
-        </w:rPr>
-        <w:t>Checkstyle</w:t>
-      </w:r>
-      <w:proofErr w:type="spellEnd"/>
-      <w:r>
-        <w:rPr>
-          <w:color w:val="70AD47" w:themeColor="accent6"/>
-        </w:rPr>
-        <w:t xml:space="preserve"> or other IDE/language</w:t>
+        <w:t xml:space="preserve"> • Enforcing coding standards/conformance (using tools like Checkstyle or other IDE/language</w:t>
       </w:r>
       <w:r>
         <w:rPr>
@@ -12595,7 +13022,7 @@
       <w:pPr>
         <w:pStyle w:val="Heading3"/>
       </w:pPr>
-      <w:bookmarkStart w:id="8" w:name="_Toc94605759"/>
+      <w:bookmarkStart w:id="8" w:name="_Toc95127417"/>
       <w:r>
         <w:t>Bug Checks</w:t>
       </w:r>
@@ -12611,21 +13038,7 @@
         <w:rPr>
           <w:color w:val="70AD47" w:themeColor="accent6"/>
         </w:rPr>
-        <w:t xml:space="preserve">• Finding potential bugs in the source code (using tools like </w:t>
-      </w:r>
-      <w:proofErr w:type="spellStart"/>
-      <w:r>
-        <w:rPr>
-          <w:color w:val="70AD47" w:themeColor="accent6"/>
-        </w:rPr>
-        <w:t>SpotBugs</w:t>
-      </w:r>
-      <w:proofErr w:type="spellEnd"/>
-      <w:r>
-        <w:rPr>
-          <w:color w:val="70AD47" w:themeColor="accent6"/>
-        </w:rPr>
-        <w:t xml:space="preserve"> or other IDE/language specific) 10 </w:t>
+        <w:t xml:space="preserve">• Finding potential bugs in the source code (using tools like SpotBugs or other IDE/language specific) 10 </w:t>
       </w:r>
     </w:p>
     <w:p/>
@@ -12638,7 +13051,7 @@
       <w:pPr>
         <w:pStyle w:val="Heading2"/>
       </w:pPr>
-      <w:bookmarkStart w:id="9" w:name="_Toc94605760"/>
+      <w:bookmarkStart w:id="9" w:name="_Toc95127418"/>
       <w:r>
         <w:lastRenderedPageBreak/>
         <w:t>Code Repository</w:t>
@@ -12650,7 +13063,7 @@
       <w:pPr>
         <w:pStyle w:val="Heading3"/>
       </w:pPr>
-      <w:bookmarkStart w:id="10" w:name="_Toc94605761"/>
+      <w:bookmarkStart w:id="10" w:name="_Toc95127419"/>
       <w:r>
         <w:t>Repository</w:t>
       </w:r>
@@ -12673,7 +13086,7 @@
       </w:r>
     </w:p>
     <w:p>
-      <w:hyperlink r:id="rId9" w:history="1">
+      <w:hyperlink r:id="rId19" w:history="1">
         <w:r>
           <w:rPr>
             <w:rStyle w:val="Hyperlink"/>
@@ -12683,13 +13096,8 @@
       </w:hyperlink>
     </w:p>
     <w:p>
-      <w:proofErr w:type="spellStart"/>
-      <w:r>
-        <w:t>git@github.com:AllenStudent</w:t>
-      </w:r>
-      <w:proofErr w:type="spellEnd"/>
-      <w:r>
-        <w:t>/CIS-350-Term-Project.git</w:t>
+      <w:r>
+        <w:t>git@github.com:AllenStudent/CIS-350-Term-Project.git</w:t>
       </w:r>
     </w:p>
     <w:p/>
@@ -12697,7 +13105,7 @@
       <w:pPr>
         <w:pStyle w:val="Heading3"/>
       </w:pPr>
-      <w:bookmarkStart w:id="11" w:name="_Toc94605762"/>
+      <w:bookmarkStart w:id="11" w:name="_Toc95127420"/>
       <w:r>
         <w:t>Project Website</w:t>
       </w:r>
@@ -12720,7 +13128,7 @@
       </w:r>
     </w:p>
     <w:p>
-      <w:hyperlink r:id="rId10" w:history="1">
+      <w:hyperlink r:id="rId20" w:history="1">
         <w:r>
           <w:rPr>
             <w:rStyle w:val="Hyperlink"/>
@@ -12740,7 +13148,7 @@
       <w:pPr>
         <w:pStyle w:val="Heading2"/>
       </w:pPr>
-      <w:bookmarkStart w:id="12" w:name="_Toc94605763"/>
+      <w:bookmarkStart w:id="12" w:name="_Toc95127421"/>
       <w:r>
         <w:lastRenderedPageBreak/>
         <w:t>Testing</w:t>
@@ -12771,21 +13179,7 @@
         <w:rPr>
           <w:color w:val="70AD47" w:themeColor="accent6"/>
         </w:rPr>
-        <w:t xml:space="preserve">• JUnit (and </w:t>
-      </w:r>
-      <w:proofErr w:type="spellStart"/>
-      <w:r>
-        <w:rPr>
-          <w:color w:val="70AD47" w:themeColor="accent6"/>
-        </w:rPr>
-        <w:t>EclEmma</w:t>
-      </w:r>
-      <w:proofErr w:type="spellEnd"/>
-      <w:r>
-        <w:rPr>
-          <w:color w:val="70AD47" w:themeColor="accent6"/>
-        </w:rPr>
-        <w:t xml:space="preserve"> for Eclipse) </w:t>
+        <w:t xml:space="preserve">• JUnit (and EclEmma for Eclipse) </w:t>
       </w:r>
     </w:p>
     <w:p>
@@ -12798,21 +13192,7 @@
         <w:rPr>
           <w:color w:val="70AD47" w:themeColor="accent6"/>
         </w:rPr>
-        <w:t xml:space="preserve">• </w:t>
-      </w:r>
-      <w:proofErr w:type="gramStart"/>
-      <w:r>
-        <w:rPr>
-          <w:color w:val="70AD47" w:themeColor="accent6"/>
-        </w:rPr>
-        <w:t>Or,</w:t>
-      </w:r>
-      <w:proofErr w:type="gramEnd"/>
-      <w:r>
-        <w:rPr>
-          <w:color w:val="70AD47" w:themeColor="accent6"/>
-        </w:rPr>
-        <w:t xml:space="preserve"> other appropriate tools for IDE/language used 15 </w:t>
+        <w:t xml:space="preserve">• Or, other appropriate tools for IDE/language used 15 </w:t>
       </w:r>
     </w:p>
     <w:p/>
@@ -12820,7 +13200,7 @@
       <w:pPr>
         <w:pStyle w:val="Heading3"/>
       </w:pPr>
-      <w:bookmarkStart w:id="13" w:name="_Toc94605764"/>
+      <w:bookmarkStart w:id="13" w:name="_Toc95127422"/>
       <w:r>
         <w:t>Unit Tests</w:t>
       </w:r>
@@ -12831,7 +13211,7 @@
       <w:pPr>
         <w:pStyle w:val="Heading3"/>
       </w:pPr>
-      <w:bookmarkStart w:id="14" w:name="_Toc94605765"/>
+      <w:bookmarkStart w:id="14" w:name="_Toc95127423"/>
       <w:r>
         <w:t>Code coverage</w:t>
       </w:r>
@@ -12850,7 +13230,7 @@
       <w:pPr>
         <w:pStyle w:val="Heading2"/>
       </w:pPr>
-      <w:bookmarkStart w:id="15" w:name="_Toc94605766"/>
+      <w:bookmarkStart w:id="15" w:name="_Toc95127424"/>
       <w:r>
         <w:lastRenderedPageBreak/>
         <w:t>Member Roles</w:t>
@@ -12876,7 +13256,7 @@
       <w:pPr>
         <w:pStyle w:val="Heading3"/>
       </w:pPr>
-      <w:bookmarkStart w:id="16" w:name="_Toc94605767"/>
+      <w:bookmarkStart w:id="16" w:name="_Toc95127425"/>
       <w:r>
         <w:t>Ben Allen</w:t>
       </w:r>
@@ -12887,16 +13267,11 @@
       <w:pPr>
         <w:pStyle w:val="Heading3"/>
       </w:pPr>
-      <w:bookmarkStart w:id="17" w:name="_Toc94605768"/>
-      <w:r>
-        <w:t xml:space="preserve">Devin </w:t>
-      </w:r>
-      <w:proofErr w:type="spellStart"/>
-      <w:r>
-        <w:t>Elenbaase</w:t>
+      <w:bookmarkStart w:id="17" w:name="_Toc95127426"/>
+      <w:r>
+        <w:t>Devin Elenbaase</w:t>
       </w:r>
       <w:bookmarkEnd w:id="17"/>
-      <w:proofErr w:type="spellEnd"/>
       <w:r>
         <w:t xml:space="preserve"> </w:t>
       </w:r>
@@ -12906,7 +13281,7 @@
       <w:pPr>
         <w:pStyle w:val="Heading3"/>
       </w:pPr>
-      <w:bookmarkStart w:id="18" w:name="_Toc94605769"/>
+      <w:bookmarkStart w:id="18" w:name="_Toc95127427"/>
       <w:r>
         <w:t>Bryan VanDyke</w:t>
       </w:r>
@@ -12925,7 +13300,7 @@
       <w:pPr>
         <w:pStyle w:val="Heading2"/>
       </w:pPr>
-      <w:bookmarkStart w:id="19" w:name="_Toc94605770"/>
+      <w:bookmarkStart w:id="19" w:name="_Toc95127428"/>
       <w:r>
         <w:lastRenderedPageBreak/>
         <w:t>Self-Reflections</w:t>
@@ -12951,7 +13326,7 @@
       <w:pPr>
         <w:pStyle w:val="Heading3"/>
       </w:pPr>
-      <w:bookmarkStart w:id="20" w:name="_Toc94605771"/>
+      <w:bookmarkStart w:id="20" w:name="_Toc95127429"/>
       <w:r>
         <w:t>Ben Allen</w:t>
       </w:r>
@@ -12962,16 +13337,11 @@
       <w:pPr>
         <w:pStyle w:val="Heading3"/>
       </w:pPr>
-      <w:bookmarkStart w:id="21" w:name="_Toc94605772"/>
-      <w:r>
-        <w:t xml:space="preserve">Devin </w:t>
-      </w:r>
-      <w:proofErr w:type="spellStart"/>
-      <w:r>
-        <w:t>Elenbaase</w:t>
+      <w:bookmarkStart w:id="21" w:name="_Toc95127430"/>
+      <w:r>
+        <w:t>Devin Elenbaase</w:t>
       </w:r>
       <w:bookmarkEnd w:id="21"/>
-      <w:proofErr w:type="spellEnd"/>
       <w:r>
         <w:t xml:space="preserve"> </w:t>
       </w:r>
@@ -12981,7 +13351,7 @@
       <w:pPr>
         <w:pStyle w:val="Heading3"/>
       </w:pPr>
-      <w:bookmarkStart w:id="22" w:name="_Toc94605773"/>
+      <w:bookmarkStart w:id="22" w:name="_Toc95127431"/>
       <w:r>
         <w:t>Bryan VanDyke</w:t>
       </w:r>
@@ -13001,7 +13371,7 @@
       <w:pPr>
         <w:pStyle w:val="Heading2"/>
       </w:pPr>
-      <w:bookmarkStart w:id="23" w:name="_Toc94605774"/>
+      <w:bookmarkStart w:id="23" w:name="_Toc95127432"/>
       <w:r>
         <w:lastRenderedPageBreak/>
         <w:t>Project Demo</w:t>
@@ -13034,23 +13404,17 @@
       <w:pPr>
         <w:pStyle w:val="Heading2"/>
       </w:pPr>
+      <w:bookmarkStart w:id="24" w:name="_Toc95127433"/>
       <w:r>
         <w:lastRenderedPageBreak/>
         <w:t>Appendix A</w:t>
       </w:r>
+      <w:bookmarkEnd w:id="24"/>
     </w:p>
     <w:p/>
     <w:p>
       <w:r>
-        <w:t xml:space="preserve">Old </w:t>
-      </w:r>
-      <w:proofErr w:type="spellStart"/>
-      <w:r>
-        <w:t>Git</w:t>
-      </w:r>
-      <w:proofErr w:type="spellEnd"/>
-      <w:r>
-        <w:t xml:space="preserve"> Repo</w:t>
+        <w:t>Old Git Repo</w:t>
       </w:r>
     </w:p>
     <w:p>
@@ -13171,15 +13535,7 @@
     <w:p/>
     <w:p>
       <w:r>
-        <w:t xml:space="preserve">    </w:t>
-      </w:r>
-      <w:proofErr w:type="spellStart"/>
-      <w:r>
-        <w:t>cealn</w:t>
-      </w:r>
-      <w:proofErr w:type="spellEnd"/>
-      <w:r>
-        <w:t xml:space="preserve"> up activities</w:t>
+        <w:t xml:space="preserve">    cealn up activities</w:t>
       </w:r>
     </w:p>
     <w:p/>
@@ -13289,15 +13645,7 @@
     <w:p/>
     <w:p>
       <w:r>
-        <w:t xml:space="preserve">    Add basic save to </w:t>
-      </w:r>
-      <w:proofErr w:type="spellStart"/>
-      <w:r>
-        <w:t>sqlite</w:t>
-      </w:r>
-      <w:proofErr w:type="spellEnd"/>
-      <w:r>
-        <w:t>.</w:t>
+        <w:t xml:space="preserve">    Add basic save to sqlite.</w:t>
       </w:r>
     </w:p>
     <w:p/>
@@ -13319,15 +13667,7 @@
     <w:p/>
     <w:p>
       <w:r>
-        <w:t xml:space="preserve">    save some </w:t>
-      </w:r>
-      <w:proofErr w:type="spellStart"/>
-      <w:r>
-        <w:t>sqlite</w:t>
-      </w:r>
-      <w:proofErr w:type="spellEnd"/>
-      <w:r>
-        <w:t xml:space="preserve"> stuff</w:t>
+        <w:t xml:space="preserve">    save some sqlite stuff</w:t>
       </w:r>
     </w:p>
     <w:p/>

</xml_diff>

<commit_message>
Add screen shot to write up coversheet.
</commit_message>
<xml_diff>
--- a/Release_1_Writeup/CIS350_02_Studius_Allen_Elenbaase_VanDyke_Release_1.docx
+++ b/Release_1_Writeup/CIS350_02_Studius_Allen_Elenbaase_VanDyke_Release_1.docx
@@ -39,7 +39,15 @@
         <w:spacing w:after="0"/>
       </w:pPr>
       <w:r>
-        <w:t xml:space="preserve">Devin Elenbaase elenbaad@mail.gvsu.edu </w:t>
+        <w:t xml:space="preserve">Devin </w:t>
+      </w:r>
+      <w:proofErr w:type="spellStart"/>
+      <w:r>
+        <w:t>Elenbaase</w:t>
+      </w:r>
+      <w:proofErr w:type="spellEnd"/>
+      <w:r>
+        <w:t xml:space="preserve"> elenbaad@mail.gvsu.edu </w:t>
       </w:r>
     </w:p>
     <w:p>
@@ -91,11 +99,42 @@
         <w:jc w:val="center"/>
       </w:pPr>
       <w:r>
-        <w:t>&lt;PRETTY SCREENSHOT HERE&gt;</w:t>
-      </w:r>
-    </w:p>
-    <w:p/>
-    <w:p>
+        <w:drawing>
+          <wp:inline distT="0" distB="0" distL="0" distR="0" wp14:anchorId="16967927" wp14:editId="25B28BCF">
+            <wp:extent cx="2387723" cy="4311872"/>
+            <wp:effectExtent l="0" t="0" r="0" b="0"/>
+            <wp:docPr id="13" name="Picture 13" descr="Graphical user interface, text&#10;&#10;Description automatically generated with medium confidence"/>
+            <wp:cNvGraphicFramePr>
+              <a:graphicFrameLocks xmlns:a="http://schemas.openxmlformats.org/drawingml/2006/main" noChangeAspect="1"/>
+            </wp:cNvGraphicFramePr>
+            <a:graphic xmlns:a="http://schemas.openxmlformats.org/drawingml/2006/main">
+              <a:graphicData uri="http://schemas.openxmlformats.org/drawingml/2006/picture">
+                <pic:pic xmlns:pic="http://schemas.openxmlformats.org/drawingml/2006/picture">
+                  <pic:nvPicPr>
+                    <pic:cNvPr id="13" name="Picture 13" descr="Graphical user interface, text&#10;&#10;Description automatically generated with medium confidence"/>
+                    <pic:cNvPicPr/>
+                  </pic:nvPicPr>
+                  <pic:blipFill>
+                    <a:blip r:embed="rId8"/>
+                    <a:stretch>
+                      <a:fillRect/>
+                    </a:stretch>
+                  </pic:blipFill>
+                  <pic:spPr>
+                    <a:xfrm>
+                      <a:off x="0" y="0"/>
+                      <a:ext cx="2387723" cy="4311872"/>
+                    </a:xfrm>
+                    <a:prstGeom prst="rect">
+                      <a:avLst/>
+                    </a:prstGeom>
+                  </pic:spPr>
+                </pic:pic>
+              </a:graphicData>
+            </a:graphic>
+          </wp:inline>
+        </w:drawing>
+      </w:r>
       <w:r>
         <w:br w:type="page"/>
       </w:r>
@@ -150,7 +189,7 @@
           <w:r>
             <w:fldChar w:fldCharType="separate"/>
           </w:r>
-          <w:hyperlink w:anchor="_Toc95127409" w:history="1">
+          <w:hyperlink w:anchor="_Toc95131523" w:history="1">
             <w:r>
               <w:rPr>
                 <w:rStyle w:val="Hyperlink"/>
@@ -177,7 +216,7 @@
                 <w:noProof/>
                 <w:webHidden/>
               </w:rPr>
-              <w:instrText xml:space="preserve"> PAGEREF _Toc95127409 \h </w:instrText>
+              <w:instrText xml:space="preserve"> PAGEREF _Toc95131523 \h </w:instrText>
             </w:r>
             <w:r>
               <w:rPr>
@@ -219,7 +258,7 @@
               <w:noProof/>
             </w:rPr>
           </w:pPr>
-          <w:hyperlink w:anchor="_Toc95127410" w:history="1">
+          <w:hyperlink w:anchor="_Toc95131524" w:history="1">
             <w:r>
               <w:rPr>
                 <w:rStyle w:val="Hyperlink"/>
@@ -246,7 +285,7 @@
                 <w:noProof/>
                 <w:webHidden/>
               </w:rPr>
-              <w:instrText xml:space="preserve"> PAGEREF _Toc95127410 \h </w:instrText>
+              <w:instrText xml:space="preserve"> PAGEREF _Toc95131524 \h </w:instrText>
             </w:r>
             <w:r>
               <w:rPr>
@@ -288,12 +327,81 @@
               <w:noProof/>
             </w:rPr>
           </w:pPr>
-          <w:hyperlink w:anchor="_Toc95127411" w:history="1">
+          <w:hyperlink w:anchor="_Toc95131525" w:history="1">
             <w:r>
               <w:rPr>
                 <w:rStyle w:val="Hyperlink"/>
                 <w:noProof/>
               </w:rPr>
+              <w:t>Screenshots</w:t>
+            </w:r>
+            <w:r>
+              <w:rPr>
+                <w:noProof/>
+                <w:webHidden/>
+              </w:rPr>
+              <w:tab/>
+            </w:r>
+            <w:r>
+              <w:rPr>
+                <w:noProof/>
+                <w:webHidden/>
+              </w:rPr>
+              <w:fldChar w:fldCharType="begin"/>
+            </w:r>
+            <w:r>
+              <w:rPr>
+                <w:noProof/>
+                <w:webHidden/>
+              </w:rPr>
+              <w:instrText xml:space="preserve"> PAGEREF _Toc95131525 \h </w:instrText>
+            </w:r>
+            <w:r>
+              <w:rPr>
+                <w:noProof/>
+                <w:webHidden/>
+              </w:rPr>
+            </w:r>
+            <w:r>
+              <w:rPr>
+                <w:noProof/>
+                <w:webHidden/>
+              </w:rPr>
+              <w:fldChar w:fldCharType="separate"/>
+            </w:r>
+            <w:r>
+              <w:rPr>
+                <w:noProof/>
+                <w:webHidden/>
+              </w:rPr>
+              <w:t>3</w:t>
+            </w:r>
+            <w:r>
+              <w:rPr>
+                <w:noProof/>
+                <w:webHidden/>
+              </w:rPr>
+              <w:fldChar w:fldCharType="end"/>
+            </w:r>
+          </w:hyperlink>
+        </w:p>
+        <w:p>
+          <w:pPr>
+            <w:pStyle w:val="TOC2"/>
+            <w:tabs>
+              <w:tab w:val="right" w:leader="dot" w:pos="9350"/>
+            </w:tabs>
+            <w:rPr>
+              <w:rFonts w:eastAsiaTheme="minorEastAsia"/>
+              <w:noProof/>
+            </w:rPr>
+          </w:pPr>
+          <w:hyperlink w:anchor="_Toc95131526" w:history="1">
+            <w:r>
+              <w:rPr>
+                <w:rStyle w:val="Hyperlink"/>
+                <w:noProof/>
+              </w:rPr>
               <w:t>Use Case</w:t>
             </w:r>
             <w:r>
@@ -315,7 +423,7 @@
                 <w:noProof/>
                 <w:webHidden/>
               </w:rPr>
-              <w:instrText xml:space="preserve"> PAGEREF _Toc95127411 \h </w:instrText>
+              <w:instrText xml:space="preserve"> PAGEREF _Toc95131526 \h </w:instrText>
             </w:r>
             <w:r>
               <w:rPr>
@@ -357,7 +465,7 @@
               <w:noProof/>
             </w:rPr>
           </w:pPr>
-          <w:hyperlink w:anchor="_Toc95127412" w:history="1">
+          <w:hyperlink w:anchor="_Toc95131527" w:history="1">
             <w:r>
               <w:rPr>
                 <w:rStyle w:val="Hyperlink"/>
@@ -384,7 +492,7 @@
                 <w:noProof/>
                 <w:webHidden/>
               </w:rPr>
-              <w:instrText xml:space="preserve"> PAGEREF _Toc95127412 \h </w:instrText>
+              <w:instrText xml:space="preserve"> PAGEREF _Toc95131527 \h </w:instrText>
             </w:r>
             <w:r>
               <w:rPr>
@@ -426,7 +534,7 @@
               <w:noProof/>
             </w:rPr>
           </w:pPr>
-          <w:hyperlink w:anchor="_Toc95127413" w:history="1">
+          <w:hyperlink w:anchor="_Toc95131528" w:history="1">
             <w:r>
               <w:rPr>
                 <w:rStyle w:val="Hyperlink"/>
@@ -453,7 +561,7 @@
                 <w:noProof/>
                 <w:webHidden/>
               </w:rPr>
-              <w:instrText xml:space="preserve"> PAGEREF _Toc95127413 \h </w:instrText>
+              <w:instrText xml:space="preserve"> PAGEREF _Toc95131528 \h </w:instrText>
             </w:r>
             <w:r>
               <w:rPr>
@@ -495,7 +603,7 @@
               <w:noProof/>
             </w:rPr>
           </w:pPr>
-          <w:hyperlink w:anchor="_Toc95127414" w:history="1">
+          <w:hyperlink w:anchor="_Toc95131529" w:history="1">
             <w:r>
               <w:rPr>
                 <w:rStyle w:val="Hyperlink"/>
@@ -522,7 +630,7 @@
                 <w:noProof/>
                 <w:webHidden/>
               </w:rPr>
-              <w:instrText xml:space="preserve"> PAGEREF _Toc95127414 \h </w:instrText>
+              <w:instrText xml:space="preserve"> PAGEREF _Toc95131529 \h </w:instrText>
             </w:r>
             <w:r>
               <w:rPr>
@@ -564,7 +672,7 @@
               <w:noProof/>
             </w:rPr>
           </w:pPr>
-          <w:hyperlink w:anchor="_Toc95127415" w:history="1">
+          <w:hyperlink w:anchor="_Toc95131530" w:history="1">
             <w:r>
               <w:rPr>
                 <w:rStyle w:val="Hyperlink"/>
@@ -591,7 +699,7 @@
                 <w:noProof/>
                 <w:webHidden/>
               </w:rPr>
-              <w:instrText xml:space="preserve"> PAGEREF _Toc95127415 \h </w:instrText>
+              <w:instrText xml:space="preserve"> PAGEREF _Toc95131530 \h </w:instrText>
             </w:r>
             <w:r>
               <w:rPr>
@@ -611,7 +719,7 @@
                 <w:noProof/>
                 <w:webHidden/>
               </w:rPr>
-              <w:t>17</w:t>
+              <w:t>19</w:t>
             </w:r>
             <w:r>
               <w:rPr>
@@ -633,7 +741,7 @@
               <w:noProof/>
             </w:rPr>
           </w:pPr>
-          <w:hyperlink w:anchor="_Toc95127416" w:history="1">
+          <w:hyperlink w:anchor="_Toc95131531" w:history="1">
             <w:r>
               <w:rPr>
                 <w:rStyle w:val="Hyperlink"/>
@@ -660,7 +768,7 @@
                 <w:noProof/>
                 <w:webHidden/>
               </w:rPr>
-              <w:instrText xml:space="preserve"> PAGEREF _Toc95127416 \h </w:instrText>
+              <w:instrText xml:space="preserve"> PAGEREF _Toc95131531 \h </w:instrText>
             </w:r>
             <w:r>
               <w:rPr>
@@ -680,7 +788,7 @@
                 <w:noProof/>
                 <w:webHidden/>
               </w:rPr>
-              <w:t>17</w:t>
+              <w:t>19</w:t>
             </w:r>
             <w:r>
               <w:rPr>
@@ -702,7 +810,7 @@
               <w:noProof/>
             </w:rPr>
           </w:pPr>
-          <w:hyperlink w:anchor="_Toc95127417" w:history="1">
+          <w:hyperlink w:anchor="_Toc95131532" w:history="1">
             <w:r>
               <w:rPr>
                 <w:rStyle w:val="Hyperlink"/>
@@ -729,7 +837,7 @@
                 <w:noProof/>
                 <w:webHidden/>
               </w:rPr>
-              <w:instrText xml:space="preserve"> PAGEREF _Toc95127417 \h </w:instrText>
+              <w:instrText xml:space="preserve"> PAGEREF _Toc95131532 \h </w:instrText>
             </w:r>
             <w:r>
               <w:rPr>
@@ -749,7 +857,7 @@
                 <w:noProof/>
                 <w:webHidden/>
               </w:rPr>
-              <w:t>17</w:t>
+              <w:t>19</w:t>
             </w:r>
             <w:r>
               <w:rPr>
@@ -771,7 +879,7 @@
               <w:noProof/>
             </w:rPr>
           </w:pPr>
-          <w:hyperlink w:anchor="_Toc95127418" w:history="1">
+          <w:hyperlink w:anchor="_Toc95131533" w:history="1">
             <w:r>
               <w:rPr>
                 <w:rStyle w:val="Hyperlink"/>
@@ -798,7 +906,7 @@
                 <w:noProof/>
                 <w:webHidden/>
               </w:rPr>
-              <w:instrText xml:space="preserve"> PAGEREF _Toc95127418 \h </w:instrText>
+              <w:instrText xml:space="preserve"> PAGEREF _Toc95131533 \h </w:instrText>
             </w:r>
             <w:r>
               <w:rPr>
@@ -818,7 +926,7 @@
                 <w:noProof/>
                 <w:webHidden/>
               </w:rPr>
-              <w:t>18</w:t>
+              <w:t>20</w:t>
             </w:r>
             <w:r>
               <w:rPr>
@@ -840,7 +948,7 @@
               <w:noProof/>
             </w:rPr>
           </w:pPr>
-          <w:hyperlink w:anchor="_Toc95127419" w:history="1">
+          <w:hyperlink w:anchor="_Toc95131534" w:history="1">
             <w:r>
               <w:rPr>
                 <w:rStyle w:val="Hyperlink"/>
@@ -867,7 +975,7 @@
                 <w:noProof/>
                 <w:webHidden/>
               </w:rPr>
-              <w:instrText xml:space="preserve"> PAGEREF _Toc95127419 \h </w:instrText>
+              <w:instrText xml:space="preserve"> PAGEREF _Toc95131534 \h </w:instrText>
             </w:r>
             <w:r>
               <w:rPr>
@@ -887,7 +995,7 @@
                 <w:noProof/>
                 <w:webHidden/>
               </w:rPr>
-              <w:t>18</w:t>
+              <w:t>20</w:t>
             </w:r>
             <w:r>
               <w:rPr>
@@ -909,7 +1017,7 @@
               <w:noProof/>
             </w:rPr>
           </w:pPr>
-          <w:hyperlink w:anchor="_Toc95127420" w:history="1">
+          <w:hyperlink w:anchor="_Toc95131535" w:history="1">
             <w:r>
               <w:rPr>
                 <w:rStyle w:val="Hyperlink"/>
@@ -936,7 +1044,7 @@
                 <w:noProof/>
                 <w:webHidden/>
               </w:rPr>
-              <w:instrText xml:space="preserve"> PAGEREF _Toc95127420 \h </w:instrText>
+              <w:instrText xml:space="preserve"> PAGEREF _Toc95131535 \h </w:instrText>
             </w:r>
             <w:r>
               <w:rPr>
@@ -956,7 +1064,7 @@
                 <w:noProof/>
                 <w:webHidden/>
               </w:rPr>
-              <w:t>18</w:t>
+              <w:t>20</w:t>
             </w:r>
             <w:r>
               <w:rPr>
@@ -978,7 +1086,7 @@
               <w:noProof/>
             </w:rPr>
           </w:pPr>
-          <w:hyperlink w:anchor="_Toc95127421" w:history="1">
+          <w:hyperlink w:anchor="_Toc95131536" w:history="1">
             <w:r>
               <w:rPr>
                 <w:rStyle w:val="Hyperlink"/>
@@ -1005,7 +1113,7 @@
                 <w:noProof/>
                 <w:webHidden/>
               </w:rPr>
-              <w:instrText xml:space="preserve"> PAGEREF _Toc95127421 \h </w:instrText>
+              <w:instrText xml:space="preserve"> PAGEREF _Toc95131536 \h </w:instrText>
             </w:r>
             <w:r>
               <w:rPr>
@@ -1025,7 +1133,7 @@
                 <w:noProof/>
                 <w:webHidden/>
               </w:rPr>
-              <w:t>19</w:t>
+              <w:t>21</w:t>
             </w:r>
             <w:r>
               <w:rPr>
@@ -1047,7 +1155,7 @@
               <w:noProof/>
             </w:rPr>
           </w:pPr>
-          <w:hyperlink w:anchor="_Toc95127422" w:history="1">
+          <w:hyperlink w:anchor="_Toc95131537" w:history="1">
             <w:r>
               <w:rPr>
                 <w:rStyle w:val="Hyperlink"/>
@@ -1074,7 +1182,7 @@
                 <w:noProof/>
                 <w:webHidden/>
               </w:rPr>
-              <w:instrText xml:space="preserve"> PAGEREF _Toc95127422 \h </w:instrText>
+              <w:instrText xml:space="preserve"> PAGEREF _Toc95131537 \h </w:instrText>
             </w:r>
             <w:r>
               <w:rPr>
@@ -1094,7 +1202,7 @@
                 <w:noProof/>
                 <w:webHidden/>
               </w:rPr>
-              <w:t>19</w:t>
+              <w:t>21</w:t>
             </w:r>
             <w:r>
               <w:rPr>
@@ -1116,7 +1224,7 @@
               <w:noProof/>
             </w:rPr>
           </w:pPr>
-          <w:hyperlink w:anchor="_Toc95127423" w:history="1">
+          <w:hyperlink w:anchor="_Toc95131538" w:history="1">
             <w:r>
               <w:rPr>
                 <w:rStyle w:val="Hyperlink"/>
@@ -1143,7 +1251,7 @@
                 <w:noProof/>
                 <w:webHidden/>
               </w:rPr>
-              <w:instrText xml:space="preserve"> PAGEREF _Toc95127423 \h </w:instrText>
+              <w:instrText xml:space="preserve"> PAGEREF _Toc95131538 \h </w:instrText>
             </w:r>
             <w:r>
               <w:rPr>
@@ -1163,7 +1271,7 @@
                 <w:noProof/>
                 <w:webHidden/>
               </w:rPr>
-              <w:t>19</w:t>
+              <w:t>21</w:t>
             </w:r>
             <w:r>
               <w:rPr>
@@ -1185,7 +1293,7 @@
               <w:noProof/>
             </w:rPr>
           </w:pPr>
-          <w:hyperlink w:anchor="_Toc95127424" w:history="1">
+          <w:hyperlink w:anchor="_Toc95131539" w:history="1">
             <w:r>
               <w:rPr>
                 <w:rStyle w:val="Hyperlink"/>
@@ -1212,7 +1320,7 @@
                 <w:noProof/>
                 <w:webHidden/>
               </w:rPr>
-              <w:instrText xml:space="preserve"> PAGEREF _Toc95127424 \h </w:instrText>
+              <w:instrText xml:space="preserve"> PAGEREF _Toc95131539 \h </w:instrText>
             </w:r>
             <w:r>
               <w:rPr>
@@ -1232,7 +1340,7 @@
                 <w:noProof/>
                 <w:webHidden/>
               </w:rPr>
-              <w:t>20</w:t>
+              <w:t>22</w:t>
             </w:r>
             <w:r>
               <w:rPr>
@@ -1254,7 +1362,7 @@
               <w:noProof/>
             </w:rPr>
           </w:pPr>
-          <w:hyperlink w:anchor="_Toc95127425" w:history="1">
+          <w:hyperlink w:anchor="_Toc95131540" w:history="1">
             <w:r>
               <w:rPr>
                 <w:rStyle w:val="Hyperlink"/>
@@ -1281,7 +1389,7 @@
                 <w:noProof/>
                 <w:webHidden/>
               </w:rPr>
-              <w:instrText xml:space="preserve"> PAGEREF _Toc95127425 \h </w:instrText>
+              <w:instrText xml:space="preserve"> PAGEREF _Toc95131540 \h </w:instrText>
             </w:r>
             <w:r>
               <w:rPr>
@@ -1301,7 +1409,7 @@
                 <w:noProof/>
                 <w:webHidden/>
               </w:rPr>
-              <w:t>20</w:t>
+              <w:t>22</w:t>
             </w:r>
             <w:r>
               <w:rPr>
@@ -1323,7 +1431,7 @@
               <w:noProof/>
             </w:rPr>
           </w:pPr>
-          <w:hyperlink w:anchor="_Toc95127426" w:history="1">
+          <w:hyperlink w:anchor="_Toc95131541" w:history="1">
             <w:r>
               <w:rPr>
                 <w:rStyle w:val="Hyperlink"/>
@@ -1350,7 +1458,7 @@
                 <w:noProof/>
                 <w:webHidden/>
               </w:rPr>
-              <w:instrText xml:space="preserve"> PAGEREF _Toc95127426 \h </w:instrText>
+              <w:instrText xml:space="preserve"> PAGEREF _Toc95131541 \h </w:instrText>
             </w:r>
             <w:r>
               <w:rPr>
@@ -1370,7 +1478,7 @@
                 <w:noProof/>
                 <w:webHidden/>
               </w:rPr>
-              <w:t>20</w:t>
+              <w:t>22</w:t>
             </w:r>
             <w:r>
               <w:rPr>
@@ -1392,7 +1500,7 @@
               <w:noProof/>
             </w:rPr>
           </w:pPr>
-          <w:hyperlink w:anchor="_Toc95127427" w:history="1">
+          <w:hyperlink w:anchor="_Toc95131542" w:history="1">
             <w:r>
               <w:rPr>
                 <w:rStyle w:val="Hyperlink"/>
@@ -1419,7 +1527,7 @@
                 <w:noProof/>
                 <w:webHidden/>
               </w:rPr>
-              <w:instrText xml:space="preserve"> PAGEREF _Toc95127427 \h </w:instrText>
+              <w:instrText xml:space="preserve"> PAGEREF _Toc95131542 \h </w:instrText>
             </w:r>
             <w:r>
               <w:rPr>
@@ -1439,7 +1547,7 @@
                 <w:noProof/>
                 <w:webHidden/>
               </w:rPr>
-              <w:t>20</w:t>
+              <w:t>22</w:t>
             </w:r>
             <w:r>
               <w:rPr>
@@ -1461,7 +1569,7 @@
               <w:noProof/>
             </w:rPr>
           </w:pPr>
-          <w:hyperlink w:anchor="_Toc95127428" w:history="1">
+          <w:hyperlink w:anchor="_Toc95131543" w:history="1">
             <w:r>
               <w:rPr>
                 <w:rStyle w:val="Hyperlink"/>
@@ -1488,7 +1596,7 @@
                 <w:noProof/>
                 <w:webHidden/>
               </w:rPr>
-              <w:instrText xml:space="preserve"> PAGEREF _Toc95127428 \h </w:instrText>
+              <w:instrText xml:space="preserve"> PAGEREF _Toc95131543 \h </w:instrText>
             </w:r>
             <w:r>
               <w:rPr>
@@ -1508,7 +1616,7 @@
                 <w:noProof/>
                 <w:webHidden/>
               </w:rPr>
-              <w:t>21</w:t>
+              <w:t>23</w:t>
             </w:r>
             <w:r>
               <w:rPr>
@@ -1530,7 +1638,7 @@
               <w:noProof/>
             </w:rPr>
           </w:pPr>
-          <w:hyperlink w:anchor="_Toc95127429" w:history="1">
+          <w:hyperlink w:anchor="_Toc95131544" w:history="1">
             <w:r>
               <w:rPr>
                 <w:rStyle w:val="Hyperlink"/>
@@ -1557,7 +1665,7 @@
                 <w:noProof/>
                 <w:webHidden/>
               </w:rPr>
-              <w:instrText xml:space="preserve"> PAGEREF _Toc95127429 \h </w:instrText>
+              <w:instrText xml:space="preserve"> PAGEREF _Toc95131544 \h </w:instrText>
             </w:r>
             <w:r>
               <w:rPr>
@@ -1577,7 +1685,7 @@
                 <w:noProof/>
                 <w:webHidden/>
               </w:rPr>
-              <w:t>21</w:t>
+              <w:t>23</w:t>
             </w:r>
             <w:r>
               <w:rPr>
@@ -1599,7 +1707,7 @@
               <w:noProof/>
             </w:rPr>
           </w:pPr>
-          <w:hyperlink w:anchor="_Toc95127430" w:history="1">
+          <w:hyperlink w:anchor="_Toc95131545" w:history="1">
             <w:r>
               <w:rPr>
                 <w:rStyle w:val="Hyperlink"/>
@@ -1626,7 +1734,7 @@
                 <w:noProof/>
                 <w:webHidden/>
               </w:rPr>
-              <w:instrText xml:space="preserve"> PAGEREF _Toc95127430 \h </w:instrText>
+              <w:instrText xml:space="preserve"> PAGEREF _Toc95131545 \h </w:instrText>
             </w:r>
             <w:r>
               <w:rPr>
@@ -1646,7 +1754,7 @@
                 <w:noProof/>
                 <w:webHidden/>
               </w:rPr>
-              <w:t>21</w:t>
+              <w:t>23</w:t>
             </w:r>
             <w:r>
               <w:rPr>
@@ -1668,7 +1776,7 @@
               <w:noProof/>
             </w:rPr>
           </w:pPr>
-          <w:hyperlink w:anchor="_Toc95127431" w:history="1">
+          <w:hyperlink w:anchor="_Toc95131546" w:history="1">
             <w:r>
               <w:rPr>
                 <w:rStyle w:val="Hyperlink"/>
@@ -1695,7 +1803,7 @@
                 <w:noProof/>
                 <w:webHidden/>
               </w:rPr>
-              <w:instrText xml:space="preserve"> PAGEREF _Toc95127431 \h </w:instrText>
+              <w:instrText xml:space="preserve"> PAGEREF _Toc95131546 \h </w:instrText>
             </w:r>
             <w:r>
               <w:rPr>
@@ -1715,7 +1823,7 @@
                 <w:noProof/>
                 <w:webHidden/>
               </w:rPr>
-              <w:t>21</w:t>
+              <w:t>23</w:t>
             </w:r>
             <w:r>
               <w:rPr>
@@ -1737,7 +1845,7 @@
               <w:noProof/>
             </w:rPr>
           </w:pPr>
-          <w:hyperlink w:anchor="_Toc95127432" w:history="1">
+          <w:hyperlink w:anchor="_Toc95131547" w:history="1">
             <w:r>
               <w:rPr>
                 <w:rStyle w:val="Hyperlink"/>
@@ -1764,7 +1872,7 @@
                 <w:noProof/>
                 <w:webHidden/>
               </w:rPr>
-              <w:instrText xml:space="preserve"> PAGEREF _Toc95127432 \h </w:instrText>
+              <w:instrText xml:space="preserve"> PAGEREF _Toc95131547 \h </w:instrText>
             </w:r>
             <w:r>
               <w:rPr>
@@ -1784,7 +1892,7 @@
                 <w:noProof/>
                 <w:webHidden/>
               </w:rPr>
-              <w:t>22</w:t>
+              <w:t>24</w:t>
             </w:r>
             <w:r>
               <w:rPr>
@@ -1806,7 +1914,7 @@
               <w:noProof/>
             </w:rPr>
           </w:pPr>
-          <w:hyperlink w:anchor="_Toc95127433" w:history="1">
+          <w:hyperlink w:anchor="_Toc95131548" w:history="1">
             <w:r>
               <w:rPr>
                 <w:rStyle w:val="Hyperlink"/>
@@ -1833,7 +1941,7 @@
                 <w:noProof/>
                 <w:webHidden/>
               </w:rPr>
-              <w:instrText xml:space="preserve"> PAGEREF _Toc95127433 \h </w:instrText>
+              <w:instrText xml:space="preserve"> PAGEREF _Toc95131548 \h </w:instrText>
             </w:r>
             <w:r>
               <w:rPr>
@@ -1853,7 +1961,7 @@
                 <w:noProof/>
                 <w:webHidden/>
               </w:rPr>
-              <w:t>23</w:t>
+              <w:t>25</w:t>
             </w:r>
             <w:r>
               <w:rPr>
@@ -1949,7 +2057,7 @@
           <w:szCs w:val="48"/>
         </w:rPr>
       </w:pPr>
-      <w:bookmarkStart w:id="0" w:name="_Toc95127409"/>
+      <w:bookmarkStart w:id="0" w:name="_Toc95131523"/>
       <w:r>
         <w:rPr>
           <w:rStyle w:val="Heading1Char"/>
@@ -1970,7 +2078,7 @@
       <w:pPr>
         <w:pStyle w:val="Heading2"/>
       </w:pPr>
-      <w:bookmarkStart w:id="1" w:name="_Toc95127410"/>
+      <w:bookmarkStart w:id="1" w:name="_Toc95131524"/>
       <w:r>
         <w:t>Project Description</w:t>
       </w:r>
@@ -2067,12 +2175,20 @@
       <w:pPr>
         <w:pStyle w:val="Heading2"/>
       </w:pPr>
-      <w:r>
-        <w:t xml:space="preserve">Screenshots </w:t>
-      </w:r>
-    </w:p>
-    <w:p>
-      <w:r>
+      <w:bookmarkStart w:id="2" w:name="_Toc95131525"/>
+      <w:r>
+        <w:t>Screenshots</w:t>
+      </w:r>
+      <w:bookmarkEnd w:id="2"/>
+      <w:r>
+        <w:t xml:space="preserve"> </w:t>
+      </w:r>
+    </w:p>
+    <w:p>
+      <w:r>
+        <w:rPr>
+          <w:noProof/>
+        </w:rPr>
         <w:drawing>
           <wp:inline distT="0" distB="0" distL="0" distR="0" wp14:anchorId="6E4FF340" wp14:editId="4866E1E7">
             <wp:extent cx="1536192" cy="2761488"/>
@@ -2089,7 +2205,7 @@
                     <pic:cNvPicPr/>
                   </pic:nvPicPr>
                   <pic:blipFill>
-                    <a:blip r:embed="rId8"/>
+                    <a:blip r:embed="rId9"/>
                     <a:stretch>
                       <a:fillRect/>
                     </a:stretch>
@@ -2110,6 +2226,9 @@
         </w:drawing>
       </w:r>
       <w:r>
+        <w:rPr>
+          <w:noProof/>
+        </w:rPr>
         <w:drawing>
           <wp:inline distT="0" distB="0" distL="0" distR="0" wp14:anchorId="02DDC6CB" wp14:editId="2DF52DA4">
             <wp:extent cx="1545336" cy="2770632"/>
@@ -2126,7 +2245,7 @@
                     <pic:cNvPicPr/>
                   </pic:nvPicPr>
                   <pic:blipFill>
-                    <a:blip r:embed="rId9"/>
+                    <a:blip r:embed="rId10"/>
                     <a:stretch>
                       <a:fillRect/>
                     </a:stretch>
@@ -2147,6 +2266,9 @@
         </w:drawing>
       </w:r>
       <w:r>
+        <w:rPr>
+          <w:noProof/>
+        </w:rPr>
         <w:drawing>
           <wp:inline distT="0" distB="0" distL="0" distR="0" wp14:anchorId="5897CC05" wp14:editId="31E4B46F">
             <wp:extent cx="1527048" cy="2743200"/>
@@ -2163,7 +2285,7 @@
                     <pic:cNvPicPr/>
                   </pic:nvPicPr>
                   <pic:blipFill>
-                    <a:blip r:embed="rId10"/>
+                    <a:blip r:embed="rId11"/>
                     <a:stretch>
                       <a:fillRect/>
                     </a:stretch>
@@ -2194,22 +2316,22 @@
       <w:pPr>
         <w:pStyle w:val="Heading2"/>
       </w:pPr>
-      <w:bookmarkStart w:id="2" w:name="_Toc95127411"/>
+      <w:bookmarkStart w:id="3" w:name="_Toc95131526"/>
       <w:r>
         <w:t>Use Case</w:t>
       </w:r>
-      <w:bookmarkEnd w:id="2"/>
+      <w:bookmarkEnd w:id="3"/>
     </w:p>
     <w:p/>
     <w:p>
       <w:pPr>
         <w:pStyle w:val="Heading3"/>
       </w:pPr>
-      <w:bookmarkStart w:id="3" w:name="_Toc95127412"/>
+      <w:bookmarkStart w:id="4" w:name="_Toc95131527"/>
       <w:r>
         <w:t>Use Case Diagrams</w:t>
       </w:r>
-      <w:bookmarkEnd w:id="3"/>
+      <w:bookmarkEnd w:id="4"/>
     </w:p>
     <w:p>
       <w:pPr>
@@ -2248,7 +2370,7 @@
                     </pic:cNvPicPr>
                   </pic:nvPicPr>
                   <pic:blipFill>
-                    <a:blip r:embed="rId11">
+                    <a:blip r:embed="rId12">
                       <a:extLst>
                         <a:ext uri="{28A0092B-C50C-407E-A947-70E740481C1C}">
                           <a14:useLocalDpi xmlns:a14="http://schemas.microsoft.com/office/drawing/2010/main" val="0"/>
@@ -2292,12 +2414,12 @@
       <w:pPr>
         <w:pStyle w:val="Heading3"/>
       </w:pPr>
-      <w:bookmarkStart w:id="4" w:name="_Toc95127413"/>
+      <w:bookmarkStart w:id="5" w:name="_Toc95131528"/>
       <w:r>
         <w:lastRenderedPageBreak/>
         <w:t>Use Case Descriptions</w:t>
       </w:r>
-      <w:bookmarkEnd w:id="4"/>
+      <w:bookmarkEnd w:id="5"/>
     </w:p>
     <w:p>
       <w:pPr>
@@ -12666,12 +12788,12 @@
       <w:pPr>
         <w:pStyle w:val="Heading2"/>
       </w:pPr>
-      <w:bookmarkStart w:id="5" w:name="_Toc95127414"/>
+      <w:bookmarkStart w:id="6" w:name="_Toc95131529"/>
       <w:r>
         <w:lastRenderedPageBreak/>
         <w:t>Design Diagrams</w:t>
       </w:r>
-      <w:bookmarkEnd w:id="5"/>
+      <w:bookmarkEnd w:id="6"/>
     </w:p>
     <w:p>
       <w:pPr>
@@ -12689,6 +12811,9 @@
     <w:p/>
     <w:p>
       <w:r>
+        <w:rPr>
+          <w:noProof/>
+        </w:rPr>
         <w:drawing>
           <wp:inline distT="0" distB="0" distL="0" distR="0" wp14:anchorId="1A2DF183" wp14:editId="05A32CF7">
             <wp:extent cx="1517904" cy="1517904"/>
@@ -12702,43 +12827,6 @@
                 <pic:pic xmlns:pic="http://schemas.openxmlformats.org/drawingml/2006/picture">
                   <pic:nvPicPr>
                     <pic:cNvPr id="5" name="Picture 5" descr="Graphical user interface&#10;&#10;Description automatically generated"/>
-                    <pic:cNvPicPr/>
-                  </pic:nvPicPr>
-                  <pic:blipFill>
-                    <a:blip r:embed="rId12"/>
-                    <a:stretch>
-                      <a:fillRect/>
-                    </a:stretch>
-                  </pic:blipFill>
-                  <pic:spPr>
-                    <a:xfrm>
-                      <a:off x="0" y="0"/>
-                      <a:ext cx="1517904" cy="1517904"/>
-                    </a:xfrm>
-                    <a:prstGeom prst="rect">
-                      <a:avLst/>
-                    </a:prstGeom>
-                  </pic:spPr>
-                </pic:pic>
-              </a:graphicData>
-            </a:graphic>
-          </wp:inline>
-        </w:drawing>
-      </w:r>
-      <w:r>
-        <w:drawing>
-          <wp:inline distT="0" distB="0" distL="0" distR="0" wp14:anchorId="67A7AED3" wp14:editId="1F1A7394">
-            <wp:extent cx="1517904" cy="1517904"/>
-            <wp:effectExtent l="0" t="0" r="6350" b="6350"/>
-            <wp:docPr id="6" name="Picture 6" descr="Graphical user interface&#10;&#10;Description automatically generated"/>
-            <wp:cNvGraphicFramePr>
-              <a:graphicFrameLocks xmlns:a="http://schemas.openxmlformats.org/drawingml/2006/main" noChangeAspect="1"/>
-            </wp:cNvGraphicFramePr>
-            <a:graphic xmlns:a="http://schemas.openxmlformats.org/drawingml/2006/main">
-              <a:graphicData uri="http://schemas.openxmlformats.org/drawingml/2006/picture">
-                <pic:pic xmlns:pic="http://schemas.openxmlformats.org/drawingml/2006/picture">
-                  <pic:nvPicPr>
-                    <pic:cNvPr id="6" name="Picture 6" descr="Graphical user interface&#10;&#10;Description automatically generated"/>
                     <pic:cNvPicPr/>
                   </pic:nvPicPr>
                   <pic:blipFill>
@@ -12763,6 +12851,49 @@
         </w:drawing>
       </w:r>
       <w:r>
+        <w:rPr>
+          <w:noProof/>
+        </w:rPr>
+        <w:drawing>
+          <wp:inline distT="0" distB="0" distL="0" distR="0" wp14:anchorId="67A7AED3" wp14:editId="1F1A7394">
+            <wp:extent cx="1517904" cy="1517904"/>
+            <wp:effectExtent l="0" t="0" r="6350" b="6350"/>
+            <wp:docPr id="6" name="Picture 6" descr="Graphical user interface&#10;&#10;Description automatically generated"/>
+            <wp:cNvGraphicFramePr>
+              <a:graphicFrameLocks xmlns:a="http://schemas.openxmlformats.org/drawingml/2006/main" noChangeAspect="1"/>
+            </wp:cNvGraphicFramePr>
+            <a:graphic xmlns:a="http://schemas.openxmlformats.org/drawingml/2006/main">
+              <a:graphicData uri="http://schemas.openxmlformats.org/drawingml/2006/picture">
+                <pic:pic xmlns:pic="http://schemas.openxmlformats.org/drawingml/2006/picture">
+                  <pic:nvPicPr>
+                    <pic:cNvPr id="6" name="Picture 6" descr="Graphical user interface&#10;&#10;Description automatically generated"/>
+                    <pic:cNvPicPr/>
+                  </pic:nvPicPr>
+                  <pic:blipFill>
+                    <a:blip r:embed="rId14"/>
+                    <a:stretch>
+                      <a:fillRect/>
+                    </a:stretch>
+                  </pic:blipFill>
+                  <pic:spPr>
+                    <a:xfrm>
+                      <a:off x="0" y="0"/>
+                      <a:ext cx="1517904" cy="1517904"/>
+                    </a:xfrm>
+                    <a:prstGeom prst="rect">
+                      <a:avLst/>
+                    </a:prstGeom>
+                  </pic:spPr>
+                </pic:pic>
+              </a:graphicData>
+            </a:graphic>
+          </wp:inline>
+        </w:drawing>
+      </w:r>
+      <w:r>
+        <w:rPr>
+          <w:noProof/>
+        </w:rPr>
         <w:drawing>
           <wp:inline distT="0" distB="0" distL="0" distR="0" wp14:anchorId="4D867C08" wp14:editId="126F2F04">
             <wp:extent cx="1517904" cy="1600200"/>
@@ -12779,7 +12910,7 @@
                     <pic:cNvPicPr/>
                   </pic:nvPicPr>
                   <pic:blipFill>
-                    <a:blip r:embed="rId14"/>
+                    <a:blip r:embed="rId15"/>
                     <a:stretch>
                       <a:fillRect/>
                     </a:stretch>
@@ -12800,6 +12931,9 @@
         </w:drawing>
       </w:r>
       <w:r>
+        <w:rPr>
+          <w:noProof/>
+        </w:rPr>
         <w:drawing>
           <wp:inline distT="0" distB="0" distL="0" distR="0" wp14:anchorId="3CE77E3C" wp14:editId="53E8C1E6">
             <wp:extent cx="1746504" cy="1517904"/>
@@ -12816,7 +12950,7 @@
                     <pic:cNvPicPr/>
                   </pic:nvPicPr>
                   <pic:blipFill>
-                    <a:blip r:embed="rId15"/>
+                    <a:blip r:embed="rId16"/>
                     <a:stretch>
                       <a:fillRect/>
                     </a:stretch>
@@ -12837,6 +12971,9 @@
         </w:drawing>
       </w:r>
       <w:r>
+        <w:rPr>
+          <w:noProof/>
+        </w:rPr>
         <w:drawing>
           <wp:inline distT="0" distB="0" distL="0" distR="0" wp14:anchorId="735B7214" wp14:editId="2654A042">
             <wp:extent cx="1517904" cy="1517904"/>
@@ -12853,7 +12990,7 @@
                     <pic:cNvPicPr/>
                   </pic:nvPicPr>
                   <pic:blipFill>
-                    <a:blip r:embed="rId16"/>
+                    <a:blip r:embed="rId17"/>
                     <a:stretch>
                       <a:fillRect/>
                     </a:stretch>
@@ -12876,6 +13013,9 @@
     </w:p>
     <w:p>
       <w:r>
+        <w:rPr>
+          <w:noProof/>
+        </w:rPr>
         <w:lastRenderedPageBreak/>
         <w:drawing>
           <wp:inline distT="0" distB="0" distL="0" distR="0" wp14:anchorId="4C0CBAF5" wp14:editId="1F6D204C">
@@ -12890,49 +13030,6 @@
                 <pic:pic xmlns:pic="http://schemas.openxmlformats.org/drawingml/2006/picture">
                   <pic:nvPicPr>
                     <pic:cNvPr id="11" name="Picture 11" descr="A screenshot of a computer&#10;&#10;Description automatically generated with medium confidence"/>
-                    <pic:cNvPicPr/>
-                  </pic:nvPicPr>
-                  <pic:blipFill>
-                    <a:blip r:embed="rId17"/>
-                    <a:stretch>
-                      <a:fillRect/>
-                    </a:stretch>
-                  </pic:blipFill>
-                  <pic:spPr>
-                    <a:xfrm>
-                      <a:off x="0" y="0"/>
-                      <a:ext cx="3376295" cy="8229600"/>
-                    </a:xfrm>
-                    <a:prstGeom prst="rect">
-                      <a:avLst/>
-                    </a:prstGeom>
-                  </pic:spPr>
-                </pic:pic>
-              </a:graphicData>
-            </a:graphic>
-          </wp:inline>
-        </w:drawing>
-      </w:r>
-    </w:p>
-    <w:p>
-      <w:r>
-        <w:br w:type="page"/>
-      </w:r>
-      <w:r>
-        <w:lastRenderedPageBreak/>
-        <w:drawing>
-          <wp:inline distT="0" distB="0" distL="0" distR="0" wp14:anchorId="608195FF" wp14:editId="66644A30">
-            <wp:extent cx="3376295" cy="8229600"/>
-            <wp:effectExtent l="0" t="0" r="0" b="0"/>
-            <wp:docPr id="12" name="Picture 12" descr="A picture containing graphical user interface&#10;&#10;Description automatically generated"/>
-            <wp:cNvGraphicFramePr>
-              <a:graphicFrameLocks xmlns:a="http://schemas.openxmlformats.org/drawingml/2006/main" noChangeAspect="1"/>
-            </wp:cNvGraphicFramePr>
-            <a:graphic xmlns:a="http://schemas.openxmlformats.org/drawingml/2006/main">
-              <a:graphicData uri="http://schemas.openxmlformats.org/drawingml/2006/picture">
-                <pic:pic xmlns:pic="http://schemas.openxmlformats.org/drawingml/2006/picture">
-                  <pic:nvPicPr>
-                    <pic:cNvPr id="12" name="Picture 12" descr="A picture containing graphical user interface&#10;&#10;Description automatically generated"/>
                     <pic:cNvPicPr/>
                   </pic:nvPicPr>
                   <pic:blipFill>
@@ -12958,15 +13055,61 @@
       </w:r>
     </w:p>
     <w:p>
+      <w:r>
+        <w:br w:type="page"/>
+      </w:r>
+      <w:r>
+        <w:rPr>
+          <w:noProof/>
+        </w:rPr>
+        <w:lastRenderedPageBreak/>
+        <w:drawing>
+          <wp:inline distT="0" distB="0" distL="0" distR="0" wp14:anchorId="608195FF" wp14:editId="66644A30">
+            <wp:extent cx="3376295" cy="8229600"/>
+            <wp:effectExtent l="0" t="0" r="0" b="0"/>
+            <wp:docPr id="12" name="Picture 12" descr="A picture containing graphical user interface&#10;&#10;Description automatically generated"/>
+            <wp:cNvGraphicFramePr>
+              <a:graphicFrameLocks xmlns:a="http://schemas.openxmlformats.org/drawingml/2006/main" noChangeAspect="1"/>
+            </wp:cNvGraphicFramePr>
+            <a:graphic xmlns:a="http://schemas.openxmlformats.org/drawingml/2006/main">
+              <a:graphicData uri="http://schemas.openxmlformats.org/drawingml/2006/picture">
+                <pic:pic xmlns:pic="http://schemas.openxmlformats.org/drawingml/2006/picture">
+                  <pic:nvPicPr>
+                    <pic:cNvPr id="12" name="Picture 12" descr="A picture containing graphical user interface&#10;&#10;Description automatically generated"/>
+                    <pic:cNvPicPr/>
+                  </pic:nvPicPr>
+                  <pic:blipFill>
+                    <a:blip r:embed="rId19"/>
+                    <a:stretch>
+                      <a:fillRect/>
+                    </a:stretch>
+                  </pic:blipFill>
+                  <pic:spPr>
+                    <a:xfrm>
+                      <a:off x="0" y="0"/>
+                      <a:ext cx="3376295" cy="8229600"/>
+                    </a:xfrm>
+                    <a:prstGeom prst="rect">
+                      <a:avLst/>
+                    </a:prstGeom>
+                  </pic:spPr>
+                </pic:pic>
+              </a:graphicData>
+            </a:graphic>
+          </wp:inline>
+        </w:drawing>
+      </w:r>
+    </w:p>
+    <w:p>
       <w:pPr>
         <w:pStyle w:val="Heading2"/>
       </w:pPr>
-      <w:bookmarkStart w:id="6" w:name="_Toc95127415"/>
+      <w:bookmarkStart w:id="7" w:name="_Toc95131530"/>
       <w:r>
         <w:lastRenderedPageBreak/>
         <w:t>Source Code Anal</w:t>
       </w:r>
-      <w:bookmarkEnd w:id="6"/>
+      <w:bookmarkEnd w:id="7"/>
     </w:p>
     <w:p>
       <w:pPr>
@@ -12986,11 +13129,11 @@
       <w:pPr>
         <w:pStyle w:val="Heading3"/>
       </w:pPr>
-      <w:bookmarkStart w:id="7" w:name="_Toc95127416"/>
+      <w:bookmarkStart w:id="8" w:name="_Toc95131531"/>
       <w:r>
         <w:t>Coding Standards</w:t>
       </w:r>
-      <w:bookmarkEnd w:id="7"/>
+      <w:bookmarkEnd w:id="8"/>
     </w:p>
     <w:p>
       <w:pPr>
@@ -13002,7 +13145,21 @@
         <w:rPr>
           <w:color w:val="70AD47" w:themeColor="accent6"/>
         </w:rPr>
-        <w:t xml:space="preserve"> • Enforcing coding standards/conformance (using tools like Checkstyle or other IDE/language</w:t>
+        <w:t xml:space="preserve"> • Enforcing coding standards/conformance (using tools like </w:t>
+      </w:r>
+      <w:proofErr w:type="spellStart"/>
+      <w:r>
+        <w:rPr>
+          <w:color w:val="70AD47" w:themeColor="accent6"/>
+        </w:rPr>
+        <w:t>Checkstyle</w:t>
+      </w:r>
+      <w:proofErr w:type="spellEnd"/>
+      <w:r>
+        <w:rPr>
+          <w:color w:val="70AD47" w:themeColor="accent6"/>
+        </w:rPr>
+        <w:t xml:space="preserve"> or other IDE/language</w:t>
       </w:r>
       <w:r>
         <w:rPr>
@@ -13022,11 +13179,11 @@
       <w:pPr>
         <w:pStyle w:val="Heading3"/>
       </w:pPr>
-      <w:bookmarkStart w:id="8" w:name="_Toc95127417"/>
+      <w:bookmarkStart w:id="9" w:name="_Toc95131532"/>
       <w:r>
         <w:t>Bug Checks</w:t>
       </w:r>
-      <w:bookmarkEnd w:id="8"/>
+      <w:bookmarkEnd w:id="9"/>
     </w:p>
     <w:p>
       <w:pPr>
@@ -13038,7 +13195,21 @@
         <w:rPr>
           <w:color w:val="70AD47" w:themeColor="accent6"/>
         </w:rPr>
-        <w:t xml:space="preserve">• Finding potential bugs in the source code (using tools like SpotBugs or other IDE/language specific) 10 </w:t>
+        <w:t xml:space="preserve">• Finding potential bugs in the source code (using tools like </w:t>
+      </w:r>
+      <w:proofErr w:type="spellStart"/>
+      <w:r>
+        <w:rPr>
+          <w:color w:val="70AD47" w:themeColor="accent6"/>
+        </w:rPr>
+        <w:t>SpotBugs</w:t>
+      </w:r>
+      <w:proofErr w:type="spellEnd"/>
+      <w:r>
+        <w:rPr>
+          <w:color w:val="70AD47" w:themeColor="accent6"/>
+        </w:rPr>
+        <w:t xml:space="preserve"> or other IDE/language specific) 10 </w:t>
       </w:r>
     </w:p>
     <w:p/>
@@ -13051,23 +13222,23 @@
       <w:pPr>
         <w:pStyle w:val="Heading2"/>
       </w:pPr>
-      <w:bookmarkStart w:id="9" w:name="_Toc95127418"/>
+      <w:bookmarkStart w:id="10" w:name="_Toc95131533"/>
       <w:r>
         <w:lastRenderedPageBreak/>
         <w:t>Code Repository</w:t>
       </w:r>
-      <w:bookmarkEnd w:id="9"/>
+      <w:bookmarkEnd w:id="10"/>
     </w:p>
     <w:p/>
     <w:p>
       <w:pPr>
         <w:pStyle w:val="Heading3"/>
       </w:pPr>
-      <w:bookmarkStart w:id="10" w:name="_Toc95127419"/>
+      <w:bookmarkStart w:id="11" w:name="_Toc95131534"/>
       <w:r>
         <w:t>Repository</w:t>
       </w:r>
-      <w:bookmarkEnd w:id="10"/>
+      <w:bookmarkEnd w:id="11"/>
     </w:p>
     <w:p/>
     <w:p>
@@ -13086,7 +13257,7 @@
       </w:r>
     </w:p>
     <w:p>
-      <w:hyperlink r:id="rId19" w:history="1">
+      <w:hyperlink r:id="rId20" w:history="1">
         <w:r>
           <w:rPr>
             <w:rStyle w:val="Hyperlink"/>
@@ -13096,8 +13267,13 @@
       </w:hyperlink>
     </w:p>
     <w:p>
-      <w:r>
-        <w:t>git@github.com:AllenStudent/CIS-350-Term-Project.git</w:t>
+      <w:proofErr w:type="spellStart"/>
+      <w:r>
+        <w:t>git@github.com:AllenStudent</w:t>
+      </w:r>
+      <w:proofErr w:type="spellEnd"/>
+      <w:r>
+        <w:t>/CIS-350-Term-Project.git</w:t>
       </w:r>
     </w:p>
     <w:p/>
@@ -13105,11 +13281,11 @@
       <w:pPr>
         <w:pStyle w:val="Heading3"/>
       </w:pPr>
-      <w:bookmarkStart w:id="11" w:name="_Toc95127420"/>
+      <w:bookmarkStart w:id="12" w:name="_Toc95131535"/>
       <w:r>
         <w:t>Project Website</w:t>
       </w:r>
-      <w:bookmarkEnd w:id="11"/>
+      <w:bookmarkEnd w:id="12"/>
     </w:p>
     <w:p/>
     <w:p>
@@ -13128,7 +13304,7 @@
       </w:r>
     </w:p>
     <w:p>
-      <w:hyperlink r:id="rId20" w:history="1">
+      <w:hyperlink r:id="rId21" w:history="1">
         <w:r>
           <w:rPr>
             <w:rStyle w:val="Hyperlink"/>
@@ -13148,12 +13324,12 @@
       <w:pPr>
         <w:pStyle w:val="Heading2"/>
       </w:pPr>
-      <w:bookmarkStart w:id="12" w:name="_Toc95127421"/>
+      <w:bookmarkStart w:id="13" w:name="_Toc95131536"/>
       <w:r>
         <w:lastRenderedPageBreak/>
         <w:t>Testing</w:t>
       </w:r>
-      <w:bookmarkEnd w:id="12"/>
+      <w:bookmarkEnd w:id="13"/>
     </w:p>
     <w:p/>
     <w:p>
@@ -13179,7 +13355,21 @@
         <w:rPr>
           <w:color w:val="70AD47" w:themeColor="accent6"/>
         </w:rPr>
-        <w:t xml:space="preserve">• JUnit (and EclEmma for Eclipse) </w:t>
+        <w:t xml:space="preserve">• JUnit (and </w:t>
+      </w:r>
+      <w:proofErr w:type="spellStart"/>
+      <w:r>
+        <w:rPr>
+          <w:color w:val="70AD47" w:themeColor="accent6"/>
+        </w:rPr>
+        <w:t>EclEmma</w:t>
+      </w:r>
+      <w:proofErr w:type="spellEnd"/>
+      <w:r>
+        <w:rPr>
+          <w:color w:val="70AD47" w:themeColor="accent6"/>
+        </w:rPr>
+        <w:t xml:space="preserve"> for Eclipse) </w:t>
       </w:r>
     </w:p>
     <w:p>
@@ -13192,7 +13382,21 @@
         <w:rPr>
           <w:color w:val="70AD47" w:themeColor="accent6"/>
         </w:rPr>
-        <w:t xml:space="preserve">• Or, other appropriate tools for IDE/language used 15 </w:t>
+        <w:t xml:space="preserve">• </w:t>
+      </w:r>
+      <w:proofErr w:type="gramStart"/>
+      <w:r>
+        <w:rPr>
+          <w:color w:val="70AD47" w:themeColor="accent6"/>
+        </w:rPr>
+        <w:t>Or,</w:t>
+      </w:r>
+      <w:proofErr w:type="gramEnd"/>
+      <w:r>
+        <w:rPr>
+          <w:color w:val="70AD47" w:themeColor="accent6"/>
+        </w:rPr>
+        <w:t xml:space="preserve"> other appropriate tools for IDE/language used 15 </w:t>
       </w:r>
     </w:p>
     <w:p/>
@@ -13200,22 +13404,22 @@
       <w:pPr>
         <w:pStyle w:val="Heading3"/>
       </w:pPr>
-      <w:bookmarkStart w:id="13" w:name="_Toc95127422"/>
+      <w:bookmarkStart w:id="14" w:name="_Toc95131537"/>
       <w:r>
         <w:t>Unit Tests</w:t>
       </w:r>
-      <w:bookmarkEnd w:id="13"/>
+      <w:bookmarkEnd w:id="14"/>
     </w:p>
     <w:p/>
     <w:p>
       <w:pPr>
         <w:pStyle w:val="Heading3"/>
       </w:pPr>
-      <w:bookmarkStart w:id="14" w:name="_Toc95127423"/>
+      <w:bookmarkStart w:id="15" w:name="_Toc95131538"/>
       <w:r>
         <w:t>Code coverage</w:t>
       </w:r>
-      <w:bookmarkEnd w:id="14"/>
+      <w:bookmarkEnd w:id="15"/>
     </w:p>
     <w:p/>
     <w:p/>
@@ -13230,12 +13434,12 @@
       <w:pPr>
         <w:pStyle w:val="Heading2"/>
       </w:pPr>
-      <w:bookmarkStart w:id="15" w:name="_Toc95127424"/>
+      <w:bookmarkStart w:id="16" w:name="_Toc95131539"/>
       <w:r>
         <w:lastRenderedPageBreak/>
         <w:t>Member Roles</w:t>
       </w:r>
-      <w:bookmarkEnd w:id="15"/>
+      <w:bookmarkEnd w:id="16"/>
     </w:p>
     <w:p/>
     <w:p>
@@ -13256,22 +13460,27 @@
       <w:pPr>
         <w:pStyle w:val="Heading3"/>
       </w:pPr>
-      <w:bookmarkStart w:id="16" w:name="_Toc95127425"/>
+      <w:bookmarkStart w:id="17" w:name="_Toc95131540"/>
       <w:r>
         <w:t>Ben Allen</w:t>
       </w:r>
-      <w:bookmarkEnd w:id="16"/>
+      <w:bookmarkEnd w:id="17"/>
     </w:p>
     <w:p/>
     <w:p>
       <w:pPr>
         <w:pStyle w:val="Heading3"/>
       </w:pPr>
-      <w:bookmarkStart w:id="17" w:name="_Toc95127426"/>
-      <w:r>
-        <w:t>Devin Elenbaase</w:t>
-      </w:r>
-      <w:bookmarkEnd w:id="17"/>
+      <w:bookmarkStart w:id="18" w:name="_Toc95131541"/>
+      <w:r>
+        <w:t xml:space="preserve">Devin </w:t>
+      </w:r>
+      <w:proofErr w:type="spellStart"/>
+      <w:r>
+        <w:t>Elenbaase</w:t>
+      </w:r>
+      <w:bookmarkEnd w:id="18"/>
+      <w:proofErr w:type="spellEnd"/>
       <w:r>
         <w:t xml:space="preserve"> </w:t>
       </w:r>
@@ -13281,11 +13490,11 @@
       <w:pPr>
         <w:pStyle w:val="Heading3"/>
       </w:pPr>
-      <w:bookmarkStart w:id="18" w:name="_Toc95127427"/>
+      <w:bookmarkStart w:id="19" w:name="_Toc95131542"/>
       <w:r>
         <w:t>Bryan VanDyke</w:t>
       </w:r>
-      <w:bookmarkEnd w:id="18"/>
+      <w:bookmarkEnd w:id="19"/>
     </w:p>
     <w:p/>
     <w:p/>
@@ -13300,12 +13509,12 @@
       <w:pPr>
         <w:pStyle w:val="Heading2"/>
       </w:pPr>
-      <w:bookmarkStart w:id="19" w:name="_Toc95127428"/>
+      <w:bookmarkStart w:id="20" w:name="_Toc95131543"/>
       <w:r>
         <w:lastRenderedPageBreak/>
         <w:t>Self-Reflections</w:t>
       </w:r>
-      <w:bookmarkEnd w:id="19"/>
+      <w:bookmarkEnd w:id="20"/>
     </w:p>
     <w:p/>
     <w:p>
@@ -13326,22 +13535,27 @@
       <w:pPr>
         <w:pStyle w:val="Heading3"/>
       </w:pPr>
-      <w:bookmarkStart w:id="20" w:name="_Toc95127429"/>
+      <w:bookmarkStart w:id="21" w:name="_Toc95131544"/>
       <w:r>
         <w:t>Ben Allen</w:t>
       </w:r>
-      <w:bookmarkEnd w:id="20"/>
+      <w:bookmarkEnd w:id="21"/>
     </w:p>
     <w:p/>
     <w:p>
       <w:pPr>
         <w:pStyle w:val="Heading3"/>
       </w:pPr>
-      <w:bookmarkStart w:id="21" w:name="_Toc95127430"/>
-      <w:r>
-        <w:t>Devin Elenbaase</w:t>
-      </w:r>
-      <w:bookmarkEnd w:id="21"/>
+      <w:bookmarkStart w:id="22" w:name="_Toc95131545"/>
+      <w:r>
+        <w:t xml:space="preserve">Devin </w:t>
+      </w:r>
+      <w:proofErr w:type="spellStart"/>
+      <w:r>
+        <w:t>Elenbaase</w:t>
+      </w:r>
+      <w:bookmarkEnd w:id="22"/>
+      <w:proofErr w:type="spellEnd"/>
       <w:r>
         <w:t xml:space="preserve"> </w:t>
       </w:r>
@@ -13351,11 +13565,11 @@
       <w:pPr>
         <w:pStyle w:val="Heading3"/>
       </w:pPr>
-      <w:bookmarkStart w:id="22" w:name="_Toc95127431"/>
+      <w:bookmarkStart w:id="23" w:name="_Toc95131546"/>
       <w:r>
         <w:t>Bryan VanDyke</w:t>
       </w:r>
-      <w:bookmarkEnd w:id="22"/>
+      <w:bookmarkEnd w:id="23"/>
     </w:p>
     <w:p/>
     <w:p/>
@@ -13371,12 +13585,12 @@
       <w:pPr>
         <w:pStyle w:val="Heading2"/>
       </w:pPr>
-      <w:bookmarkStart w:id="23" w:name="_Toc95127432"/>
+      <w:bookmarkStart w:id="24" w:name="_Toc95131547"/>
       <w:r>
         <w:lastRenderedPageBreak/>
         <w:t>Project Demo</w:t>
       </w:r>
-      <w:bookmarkEnd w:id="23"/>
+      <w:bookmarkEnd w:id="24"/>
     </w:p>
     <w:p/>
     <w:p>
@@ -13404,17 +13618,25 @@
       <w:pPr>
         <w:pStyle w:val="Heading2"/>
       </w:pPr>
-      <w:bookmarkStart w:id="24" w:name="_Toc95127433"/>
+      <w:bookmarkStart w:id="25" w:name="_Toc95131548"/>
       <w:r>
         <w:lastRenderedPageBreak/>
         <w:t>Appendix A</w:t>
       </w:r>
-      <w:bookmarkEnd w:id="24"/>
+      <w:bookmarkEnd w:id="25"/>
     </w:p>
     <w:p/>
     <w:p>
       <w:r>
-        <w:t>Old Git Repo</w:t>
+        <w:t xml:space="preserve">Old </w:t>
+      </w:r>
+      <w:proofErr w:type="spellStart"/>
+      <w:r>
+        <w:t>Git</w:t>
+      </w:r>
+      <w:proofErr w:type="spellEnd"/>
+      <w:r>
+        <w:t xml:space="preserve"> Repo</w:t>
       </w:r>
     </w:p>
     <w:p>
@@ -13535,7 +13757,15 @@
     <w:p/>
     <w:p>
       <w:r>
-        <w:t xml:space="preserve">    cealn up activities</w:t>
+        <w:t xml:space="preserve">    </w:t>
+      </w:r>
+      <w:proofErr w:type="spellStart"/>
+      <w:r>
+        <w:t>cealn</w:t>
+      </w:r>
+      <w:proofErr w:type="spellEnd"/>
+      <w:r>
+        <w:t xml:space="preserve"> up activities</w:t>
       </w:r>
     </w:p>
     <w:p/>
@@ -13645,7 +13875,15 @@
     <w:p/>
     <w:p>
       <w:r>
-        <w:t xml:space="preserve">    Add basic save to sqlite.</w:t>
+        <w:t xml:space="preserve">    Add basic save to </w:t>
+      </w:r>
+      <w:proofErr w:type="spellStart"/>
+      <w:r>
+        <w:t>sqlite</w:t>
+      </w:r>
+      <w:proofErr w:type="spellEnd"/>
+      <w:r>
+        <w:t>.</w:t>
       </w:r>
     </w:p>
     <w:p/>
@@ -13667,7 +13905,15 @@
     <w:p/>
     <w:p>
       <w:r>
-        <w:t xml:space="preserve">    save some sqlite stuff</w:t>
+        <w:t xml:space="preserve">    save some </w:t>
+      </w:r>
+      <w:proofErr w:type="spellStart"/>
+      <w:r>
+        <w:t>sqlite</w:t>
+      </w:r>
+      <w:proofErr w:type="spellEnd"/>
+      <w:r>
+        <w:t xml:space="preserve"> stuff</w:t>
       </w:r>
     </w:p>
     <w:p/>

</xml_diff>